<commit_message>
Ajout plan du mode d'emploi
</commit_message>
<xml_diff>
--- a/Rapport PC2R.docx
+++ b/Rapport PC2R.docx
@@ -1,6 +1,6 @@
 
 <file path=word/document.xml><?xml version="1.0" encoding="utf-8"?>
-<w:document xmlns:wpc="http://schemas.microsoft.com/office/word/2010/wordprocessingCanvas" xmlns:cx="http://schemas.microsoft.com/office/drawing/2014/chartex" xmlns:cx1="http://schemas.microsoft.com/office/drawing/2015/9/8/chartex" xmlns:cx2="http://schemas.microsoft.com/office/drawing/2015/10/21/chartex" xmlns:mc="http://schemas.openxmlformats.org/markup-compatibility/2006" xmlns:o="urn:schemas-microsoft-com:office:office" xmlns:r="http://schemas.openxmlformats.org/officeDocument/2006/relationships" xmlns:m="http://schemas.openxmlformats.org/officeDocument/2006/math" xmlns:v="urn:schemas-microsoft-com:vml" xmlns:wp14="http://schemas.microsoft.com/office/word/2010/wordprocessingDrawing" xmlns:wp="http://schemas.openxmlformats.org/drawingml/2006/wordprocessingDrawing" xmlns:w10="urn:schemas-microsoft-com:office:word" xmlns:w="http://schemas.openxmlformats.org/wordprocessingml/2006/main" xmlns:w14="http://schemas.microsoft.com/office/word/2010/wordml" xmlns:w15="http://schemas.microsoft.com/office/word/2012/wordml" xmlns:w16se="http://schemas.microsoft.com/office/word/2015/wordml/symex" xmlns:wpg="http://schemas.microsoft.com/office/word/2010/wordprocessingGroup" xmlns:wpi="http://schemas.microsoft.com/office/word/2010/wordprocessingInk" xmlns:wne="http://schemas.microsoft.com/office/word/2006/wordml" xmlns:wps="http://schemas.microsoft.com/office/word/2010/wordprocessingShape" mc:Ignorable="w14 w15 w16se wp14">
+<w:document xmlns:ve="http://schemas.openxmlformats.org/markup-compatibility/2006" xmlns:o="urn:schemas-microsoft-com:office:office" xmlns:r="http://schemas.openxmlformats.org/officeDocument/2006/relationships" xmlns:m="http://schemas.openxmlformats.org/officeDocument/2006/math" xmlns:v="urn:schemas-microsoft-com:vml" xmlns:wp="http://schemas.openxmlformats.org/drawingml/2006/wordprocessingDrawing" xmlns:w10="urn:schemas-microsoft-com:office:word" xmlns:w="http://schemas.openxmlformats.org/wordprocessingml/2006/main" xmlns:wne="http://schemas.microsoft.com/office/word/2006/wordml">
   <w:body>
     <w:p>
       <w:pPr>
@@ -129,14 +129,14 @@
           <w:sz w:val="24"/>
           <w:szCs w:val="24"/>
         </w:rPr>
-        <w:t xml:space="preserve">cases </w:t>
-      </w:r>
-      <w:r>
-        <w:rPr>
-          <w:sz w:val="24"/>
-          <w:szCs w:val="24"/>
-        </w:rPr>
-        <w:t xml:space="preserve">et de 4 </w:t>
+        <w:t>cases,</w:t>
+      </w:r>
+      <w:r>
+        <w:rPr>
+          <w:sz w:val="24"/>
+          <w:szCs w:val="24"/>
+        </w:rPr>
+        <w:t xml:space="preserve"> de 4 </w:t>
       </w:r>
       <w:r>
         <w:rPr>
@@ -1004,7 +1004,14 @@
           <w:sz w:val="24"/>
           <w:szCs w:val="24"/>
         </w:rPr>
-        <w:t>eux-même une thread servant de timer, et attendent une condition (envoyée par le traitement d’une commande ou la thread timer) qui indique la fin de la phase.</w:t>
+        <w:t>eux-même un</w:t>
+      </w:r>
+      <w:r>
+        <w:rPr>
+          <w:sz w:val="24"/>
+          <w:szCs w:val="24"/>
+        </w:rPr>
+        <w:t xml:space="preserve"> thread servant de timer, et attendent une condition (envoyée par le traitement d’une commande ou la thread timer) qui indique la fin de la phase.</w:t>
       </w:r>
     </w:p>
     <w:p>
@@ -1434,7 +1441,28 @@
           <w:szCs w:val="24"/>
         </w:rPr>
         <w:br/>
-        <w:t>La définitions de multiples mutex nous a semblé judicieux pour être sûr de ne pas avoir de problèmes en utilisant quelques mutex pour le grand nombre de variables globales que nous utilisions.</w:t>
+        <w:t>La définition</w:t>
+      </w:r>
+      <w:r>
+        <w:rPr>
+          <w:sz w:val="24"/>
+          <w:szCs w:val="24"/>
+        </w:rPr>
+        <w:t xml:space="preserve"> de multipl</w:t>
+      </w:r>
+      <w:r>
+        <w:rPr>
+          <w:sz w:val="24"/>
+          <w:szCs w:val="24"/>
+        </w:rPr>
+        <w:t>es mutex nous a semblé judicieuce</w:t>
+      </w:r>
+      <w:r>
+        <w:rPr>
+          <w:sz w:val="24"/>
+          <w:szCs w:val="24"/>
+        </w:rPr>
+        <w:t xml:space="preserve"> pour être sûr de ne pas avoir de problèmes en utilisant quelques mutex pour le grand nombre de variables globales que nous utilisions.</w:t>
       </w:r>
     </w:p>
     <w:p>
@@ -1573,19 +1601,61 @@
       <w:pPr>
         <w:ind w:firstLine="708"/>
         <w:jc w:val="both"/>
-      </w:pPr>
-      <w:r>
-        <w:t xml:space="preserve">Le client du jeu Ricochet Robot a </w:t>
-      </w:r>
-      <w:r>
-        <w:t>été réalisé avec le langage de programmation Java en version 8. Pour le développement de l’interface graphique, j’ai fait le choix d’utiliser la bibliothèque JavaFX plus récente et plus simple à utiliser que la bibliothèque Swing à mon gout. Les extensions implémentées sont : l’intégration d’un module de chat au jeu, permettant aux joueurs de communiquer entre eux, ainsi qu’un Client autonome se faisant passer pour un humain. Malheureusement celui-ci ne peut pas calculer une solution de manière combinatoire, il ne fournit que des solutions générées aléatoirement, mais il nous a été utile lors de nos différents tests. Ces derniers ont été réalisés en début de développement sur un serveur factice permettant de recevoir les commandes envoyées par le client et d’y répondre à la main, puis sur le serveur en C fourni en fin de développement. Le programme se lance en ouvrant l’exécutable RasendeRoboter.jar, pour pouvoir utiliser les effets sonores, ce dernier doit être dans le même dossier que celui contenant le dossier ‘audio’.</w:t>
+        <w:rPr>
+          <w:sz w:val="24"/>
+        </w:rPr>
+      </w:pPr>
+      <w:r>
+        <w:rPr>
+          <w:sz w:val="24"/>
+        </w:rPr>
+        <w:t xml:space="preserve">Le client du jeu Ricochet Robot a été réalisé avec le langage de programmation Java en version 8. Pour le développement de l’interface graphique, j’ai fait le choix d’utiliser la bibliothèque JavaFX plus récente et plus simple à utiliser que la bibliothèque Swing à mon gout. Les extensions implémentées sont : l’intégration d’un module de chat au jeu, permettant aux joueurs de communiquer entre eux, ainsi qu’un Client autonome se faisant passer pour un humain. Malheureusement celui-ci ne peut pas calculer une solution de manière combinatoire, il ne fournit que des solutions générées aléatoirement, mais il nous a été utile lors de nos différents tests. Ces derniers ont été réalisés en début de développement sur un serveur factice permettant de recevoir les commandes envoyées par le client et d’y répondre à la main, puis sur le serveur en C fourni en fin de développement. </w:t>
       </w:r>
     </w:p>
     <w:p>
       <w:pPr>
         <w:jc w:val="both"/>
-      </w:pPr>
-      <w:r>
+        <w:rPr>
+          <w:b/>
+          <w:sz w:val="36"/>
+          <w:szCs w:val="44"/>
+        </w:rPr>
+      </w:pPr>
+      <w:r>
+        <w:rPr>
+          <w:b/>
+          <w:sz w:val="36"/>
+          <w:szCs w:val="44"/>
+        </w:rPr>
+        <w:t>3.1 Mode d’emploi</w:t>
+      </w:r>
+    </w:p>
+    <w:p>
+      <w:pPr>
+        <w:ind w:firstLine="708"/>
+        <w:jc w:val="both"/>
+        <w:rPr>
+          <w:sz w:val="24"/>
+        </w:rPr>
+      </w:pPr>
+      <w:r>
+        <w:rPr>
+          <w:sz w:val="24"/>
+        </w:rPr>
+        <w:t>Le programme se lance en ouvrant l’exécutable RasendeRoboter.jar, pour pouvoir utiliser les effets sonores, ce dernier doit être dans le même dossier que celui contenant le dossier ‘audio’.</w:t>
+      </w:r>
+    </w:p>
+    <w:p>
+      <w:pPr>
+        <w:jc w:val="both"/>
+        <w:rPr>
+          <w:sz w:val="24"/>
+        </w:rPr>
+      </w:pPr>
+      <w:r>
+        <w:rPr>
+          <w:sz w:val="24"/>
+        </w:rPr>
         <w:t>L’interface graphique du client est composée d’une fenêtre unique. Celle-ci se décompose en 4 parties :</w:t>
       </w:r>
     </w:p>
@@ -1598,8 +1668,14 @@
         </w:numPr>
         <w:spacing w:after="200" w:line="276" w:lineRule="auto"/>
         <w:jc w:val="both"/>
-      </w:pPr>
-      <w:r>
+        <w:rPr>
+          <w:sz w:val="24"/>
+        </w:rPr>
+      </w:pPr>
+      <w:r>
+        <w:rPr>
+          <w:sz w:val="24"/>
+        </w:rPr>
         <w:t>Sur la gauche la zone de discussion</w:t>
       </w:r>
     </w:p>
@@ -1612,8 +1688,14 @@
         </w:numPr>
         <w:spacing w:after="200" w:line="276" w:lineRule="auto"/>
         <w:jc w:val="both"/>
-      </w:pPr>
-      <w:r>
+        <w:rPr>
+          <w:sz w:val="24"/>
+        </w:rPr>
+      </w:pPr>
+      <w:r>
+        <w:rPr>
+          <w:sz w:val="24"/>
+        </w:rPr>
         <w:t>Au centre le plateau de jeu</w:t>
       </w:r>
     </w:p>
@@ -1626,8 +1708,14 @@
         </w:numPr>
         <w:spacing w:after="200" w:line="276" w:lineRule="auto"/>
         <w:jc w:val="both"/>
-      </w:pPr>
-      <w:r>
+        <w:rPr>
+          <w:sz w:val="24"/>
+        </w:rPr>
+      </w:pPr>
+      <w:r>
+        <w:rPr>
+          <w:sz w:val="24"/>
+        </w:rPr>
         <w:t>Sur la droite la zone de contrôle composée de zones de saisies permettant les interactions de l’utilisateur, d’une zone de texte pour les informations émises par le serveur et d’un tableau pour l’affichage des scores des joueurs ayant participés à la session</w:t>
       </w:r>
     </w:p>
@@ -1640,94 +1728,243 @@
         </w:numPr>
         <w:spacing w:after="200" w:line="276" w:lineRule="auto"/>
         <w:jc w:val="both"/>
-      </w:pPr>
-      <w:r>
+        <w:rPr>
+          <w:sz w:val="24"/>
+        </w:rPr>
+      </w:pPr>
+      <w:r>
+        <w:rPr>
+          <w:sz w:val="24"/>
+        </w:rPr>
         <w:t>En bas la zone de connexion proposant à l’utilisateur d’entrer son pseudo et l’adresse du serveur</w:t>
       </w:r>
     </w:p>
     <w:p>
       <w:pPr>
         <w:jc w:val="both"/>
-      </w:pPr>
-      <w:r>
+        <w:rPr>
+          <w:sz w:val="24"/>
+        </w:rPr>
+      </w:pPr>
+      <w:r>
+        <w:rPr>
+          <w:sz w:val="24"/>
+        </w:rPr>
         <w:t>Des effets sonores sont disponibles dans le programme, le code responsable du chargement des fichiers audio ne lève pas d’exception uniquement sur mes deux machines personnelles et je n’ai pas trouvé comment les rendre disponibles sur une machine à la PPTI ou sur la machine personnelle de mon binôme. Les classes utilisées pour les effets sonores sont les classes Media et MediaPlayer du package javafx.scene.media. Les exceptions levées lors de l’initialisation du programme sont attrapées, l’utilisateur est informé que les effets sonores sont indisponibles et le programme ne tente ensuite jamais de lire les fichiers audio.</w:t>
       </w:r>
     </w:p>
     <w:p>
       <w:pPr>
         <w:jc w:val="both"/>
-      </w:pPr>
-      <w:r>
-        <w:t>A son lancement, le programme affiche la fenêtre principale, mais seule la zone de connexion est disponible, les zones de discussion et de saisies sont désactivées et aucun plateau n’est affiché. Si la tentative de connexion échoue, un message d’erreur indique la raison de l’échec (champ non ou mal rempli, serveur non disponible, nom d’utilisateur déjà utilisé etc..). Si la tentative de connexion réussie (c'est-à-dire si le serveur y répond par ‘BIENVENUE’), la zone de connexion n’est plus utilisable mais reste visible pour afficher le nom d’utilisateur choisi ainsi que l’adresse du serveur et la zone de discussion devient active. Pour discuter avec les autres joueurs, il suffit d’entrer son texte puis d’envoyer s</w:t>
-      </w:r>
-      <w:r>
+        <w:rPr>
+          <w:b/>
+          <w:sz w:val="36"/>
+          <w:szCs w:val="44"/>
+        </w:rPr>
+      </w:pPr>
+      <w:r>
+        <w:rPr>
+          <w:b/>
+          <w:sz w:val="36"/>
+          <w:szCs w:val="44"/>
+        </w:rPr>
+        <w:t>3.1.1 Connexion</w:t>
+      </w:r>
+    </w:p>
+    <w:p>
+      <w:pPr>
+        <w:jc w:val="both"/>
+        <w:rPr>
+          <w:sz w:val="24"/>
+        </w:rPr>
+      </w:pPr>
+      <w:r>
+        <w:rPr>
+          <w:sz w:val="24"/>
+        </w:rPr>
+        <w:t xml:space="preserve">A son lancement, le programme affiche la fenêtre principale, mais seule la zone de connexion est disponible, les zones de discussion et de saisies sont désactivées et aucun plateau n’est affiché. Si la tentative de connexion échoue, un message d’erreur indique la raison de l’échec (champ non ou mal rempli, serveur non disponible, nom d’utilisateur déjà </w:t>
+      </w:r>
+      <w:r>
+        <w:rPr>
+          <w:sz w:val="24"/>
+        </w:rPr>
+        <w:lastRenderedPageBreak/>
+        <w:t>utilisé etc..). Si la tentative de connexion réussie (c'est-à-dire si le serveur y répond par ‘BIENVENUE’), la zone de connexion n’est plus utilisable mais reste visible pour afficher le nom d’utilisateur choisi ainsi que l’adresse du serveur et la zone de discussion devient active. Pour discuter avec les autres joueurs, il suffit d’entrer son texte puis d’envoyer s</w:t>
+      </w:r>
+      <w:r>
+        <w:rPr>
+          <w:sz w:val="24"/>
+        </w:rPr>
         <w:t>on message avec la touche ‘Entré</w:t>
       </w:r>
       <w:bookmarkStart w:id="0" w:name="_GoBack"/>
       <w:bookmarkEnd w:id="0"/>
       <w:r>
+        <w:rPr>
+          <w:sz w:val="24"/>
+        </w:rPr>
         <w:t>e’ ou bien de cliquer sur le bouton ‘Send’.</w:t>
       </w:r>
     </w:p>
     <w:p>
       <w:pPr>
         <w:jc w:val="both"/>
-      </w:pPr>
-      <w:r>
+        <w:rPr>
+          <w:sz w:val="24"/>
+        </w:rPr>
+      </w:pPr>
+      <w:r>
+        <w:rPr>
+          <w:sz w:val="24"/>
+        </w:rPr>
         <w:t xml:space="preserve">Le plateau de jeu s’affichera dès la réception de ‘SESSION’. Si l’utilisateur a rejoint la session au milieu d’un tour de jeu, il commencera à participer au tour suivant, pendant ce temps, il peut seulement discuter avec les autres joueurs, mais il n’a aucune information sur l’état courant de la session et ne sera pas notifié par le serveur des enchères et des propositions de solutions par les autres joueurs. </w:t>
       </w:r>
     </w:p>
     <w:p>
       <w:pPr>
         <w:jc w:val="both"/>
-      </w:pPr>
-      <w:r>
+        <w:rPr>
+          <w:b/>
+          <w:sz w:val="36"/>
+          <w:szCs w:val="44"/>
+          <w:lang w:val="en-US"/>
+        </w:rPr>
+      </w:pPr>
+      <w:r>
+        <w:rPr>
+          <w:b/>
+          <w:sz w:val="36"/>
+          <w:szCs w:val="44"/>
+        </w:rPr>
+        <w:t>3.1.2 Phase de r</w:t>
+      </w:r>
+      <w:r>
+        <w:rPr>
+          <w:b/>
+          <w:sz w:val="36"/>
+          <w:szCs w:val="44"/>
+          <w:lang w:val="en-US"/>
+        </w:rPr>
+        <w:t>éflexion et d’enchère</w:t>
+      </w:r>
+    </w:p>
+    <w:p>
+      <w:pPr>
+        <w:jc w:val="both"/>
+        <w:rPr>
+          <w:sz w:val="24"/>
+        </w:rPr>
+      </w:pPr>
+      <w:r>
+        <w:rPr>
+          <w:sz w:val="24"/>
+        </w:rPr>
+        <w:t xml:space="preserve">Dès la réception de ‘TOUR’, la phase de réflexion commence : l’énigme à résoudre s’affiche sur le plateau de jeu, le tableau des scores se met à jour, et la zone de saisie du nombre de coups devient active. Si l’utilisateur souhaite annoncer qu’il a une solution, il saisit le nombre de coups et valide avec ‘Entrée’ ou clique sur le bouton ‘Trouve’. Sinon si un autre utilisateur annonce qu’il a une solution (‘ILATROUVE’), ou bien si la phase de réflexion arrive à son terme (‘FINREFLEXION’) alors la phase d’enchère commence : la zone de saisie du nombre de coups permet désormais d’enchérir et le bouton ‘Trouve’ devient le bouton ‘Enchérir’.  Si l’utilisateur décide d’enchérir, il suit exactement la même procédure que lors de la phase de réflexion. </w:t>
+      </w:r>
+    </w:p>
+    <w:p>
+      <w:pPr>
+        <w:jc w:val="both"/>
+        <w:rPr>
+          <w:b/>
+          <w:sz w:val="36"/>
+          <w:szCs w:val="44"/>
+        </w:rPr>
+      </w:pPr>
+      <w:r>
+        <w:rPr>
+          <w:b/>
+          <w:sz w:val="36"/>
+          <w:szCs w:val="44"/>
+        </w:rPr>
+        <w:t>3.1.3 Phase de résolution</w:t>
+      </w:r>
+    </w:p>
+    <w:p>
+      <w:pPr>
+        <w:jc w:val="both"/>
+        <w:rPr>
+          <w:sz w:val="24"/>
+        </w:rPr>
+      </w:pPr>
+      <w:r>
+        <w:rPr>
+          <w:sz w:val="24"/>
+        </w:rPr>
+        <w:t xml:space="preserve">A la réception de ‘FINENCHERE’, la phase d’enchère est terminée et la phase de résolution commence : la zone de saisie d’une enchère est désactivée. Si l’utilisateur est le joueur actif, le programme le prévient avec un message dans la zone de texte des informations du serveur, et la zone de saisie d’une solution est activée. Pour entrer sa solution dans la zone de saisie, l’utilisateur doit taper la série de coups. Pour taper un coup, il doit d’abord taper la première lettre de la couleur du robot qu’il souhaite déplacer (R, B, V ou J) puis taper sur une flèche directionnelle pour indiquer la direction du déplacement. Le programme empêche l’utilisateur de saisir une solution erronée : il doit commencer sa solution par la couleur du robot, s’il essaie de taper deux fois de suite la couleur d’un robot ou sa direction, sa deuxième saisie sera ignorée, et enfin s’il ne termine pas sa solution par une direction il ne pourra pas soumettre sa solution. Pour soumettre sa solution, il peut appuyer sur la touche ‘Entree’ ou bien cliquer sur le bouton ‘Submit’. Si l’utilisateur n’a pas envoyé sa solution au bout d’une minute le serveur répond par ‘TROPLONG’ et la zone de saisie d’une solution se désactive. Sinon une fois sa solution soumise, la zone de saisie d’une solution se désactive également, et l’animation de sa solution commence. A la fin de l’animation le serveur notifie le client avec ‘BONNE’ si la solution est acceptée, ‘MAUVAISE’ si la solution est refusé ou ‘FINRESO’ s’il ne reste plus aucun joueur. Lorsque qu’il n’est pas le joueur actif, l’utilisateur peut visualiser les solutions proposées par les autres joueurs sur le plateau et à la fin de l’animation, en fonction de la commande envoyée par le serveur, le programme notifie par </w:t>
+      </w:r>
+      <w:r>
+        <w:rPr>
+          <w:sz w:val="24"/>
+        </w:rPr>
         <w:lastRenderedPageBreak/>
-        <w:t xml:space="preserve">Dès la réception de ‘TOUR’, la phase de réflexion commence : l’énigme à résoudre s’affiche sur le plateau de jeu, le tableau des scores se met à jour, et la zone de saisie du nombre de coups devient active. Si l’utilisateur souhaite annoncer qu’il a une solution, il saisit le nombre de coups et valide avec ‘Entrée’ ou clique sur le bouton ‘Trouve’. Sinon si un autre utilisateur annonce qu’il a une solution (‘ILATROUVE’), ou bien si la phase de réflexion arrive à son terme (‘FINREFLEXION’) alors la phase d’enchère commence : la zone de saisie du nombre de coups permet désormais d’enchérir et le bouton ‘Trouve’ devient le bouton ‘Enchérir’.  Si l’utilisateur décide d’enchérir, il suit exactement la même procédure que lors de la phase de réflexion. </w:t>
+        <w:t xml:space="preserve">un effet sonore et par un message dans la zone d’information si la solution a été acceptée par le serveur. Si la solution est acceptée par le serveur ou s’il ne reste plus de joueurs actifs, le programme retire les robots et la cible sur plateau de jeu et attend la réception de ‘TOUR’ pour lancer un nouveau tour et mettre à jour le tableau des scores, sinon il replace les robots à leurs positions initiales et attend la réception de ‘SASOLUTION’ pour afficher la solution du prochain joueur. </w:t>
       </w:r>
     </w:p>
     <w:p>
       <w:pPr>
         <w:jc w:val="both"/>
-      </w:pPr>
-      <w:r>
-        <w:t xml:space="preserve">A la réception de ‘FINENCHERE’, la phase d’enchère est terminée et la phase de résolution commence : la zone de saisie d’une enchère est désactivée. Si l’utilisateur est le joueur actif, le programme le prévient avec un message dans la zone de texte des informations du serveur, et la zone de saisie d’une solution est activée. Pour entrer sa solution dans la zone de saisie, l’utilisateur doit taper la série de coups. Pour taper un coup, il doit d’abord taper la première lettre de la couleur du robot qu’il souhaite déplacer (R, B, V ou J) puis taper sur une flèche directionnelle pour indiquer la direction du déplacement. Le programme empêche l’utilisateur de saisir une solution erronée : il doit commencer sa solution par la couleur du robot, s’il essaie de taper deux fois de suite la couleur d’un robot ou sa direction, sa deuxième saisie sera ignorée, et enfin s’il ne termine pas sa solution par une direction il ne pourra pas soumettre sa solution. Pour soumettre sa solution, il peut appuyer sur la touche ‘Entree’ ou bien cliquer sur le bouton ‘Submit’. Si l’utilisateur n’a pas envoyé sa solution au bout d’une minute le serveur répond par ‘TROPLONG’ et la zone de saisie d’une solution se désactive. Sinon une fois sa solution soumise, la zone de saisie d’une solution se désactive également, et l’animation de sa solution commence. A la fin de l’animation le serveur notifie le client avec ‘BONNE’ si la solution est acceptée, ‘MAUVAISE’ si la solution est refusé ou ‘FINRESO’ s’il ne reste plus aucun joueur. Lorsque qu’il n’est pas le joueur actif, l’utilisateur peut visualiser les solutions proposées par les autres joueurs sur le plateau et à la fin de l’animation, en fonction de la commande envoyée par le serveur, le programme notifie par un effet sonore et par un message dans la zone d’information si la solution a été acceptée par le serveur. Si la solution est acceptée par le serveur ou s’il ne reste plus de joueurs actifs, le programme retire les robots et la cible sur plateau de jeu et attend la réception de ‘TOUR’ pour lancer un nouveau tour et mettre à jour le tableau des scores, sinon il replace les robots à leurs positions initiales et attend la réception de ‘SASOLUTION’ pour afficher la solution du prochain joueur. </w:t>
+        <w:rPr>
+          <w:b/>
+          <w:sz w:val="36"/>
+          <w:szCs w:val="44"/>
+        </w:rPr>
+      </w:pPr>
+      <w:r>
+        <w:rPr>
+          <w:b/>
+          <w:sz w:val="36"/>
+          <w:szCs w:val="44"/>
+        </w:rPr>
+        <w:t>3.1.4 Particularités du client</w:t>
       </w:r>
     </w:p>
     <w:p>
       <w:pPr>
         <w:jc w:val="both"/>
-      </w:pPr>
-      <w:r>
-        <w:t>Concernant l’affichage d’une solution, nous avons choisi coté client de mettre 7,5 secondes pour l’animation d’une solution quelconque. En conséquence plus une solution aura de déplacements, plus les robots se déplaceront vite sur le plateau. Cela permet au serveur d’attendre 8 secondes avant de notifier l’utilisateur s’il a accepté ou non une solution directement a la fin de l’animation et d’éviter soit une attente trop longue pour l’utilisateur, soit de recevoir la réponse du serveur avant la fin de l’animation. Avec un autre serveur envoyant directement sa réponse au client, notre client prendrait un retard d’environ huit secondes pour la phase de réflexion. Si aucun utilisateur n’annonce qu’il a trouvé une solution pendant cet intervalle de temps, cela ne posera un problème qu’à l’utilisateur de notre client qui serait pénalisé. En revanche si joueur connecté sur le serveur avec un autre client que le notre annonce qu’il a trouvé une solution pendant cet intervalle de temps, notre client pourrait avoir un comportement indéterminé et ne plus être fonctionnel. Nous n’avons pas pu le tester avec un autre serveur et nous ne savons donc pas comment il réagirait.</w:t>
-      </w:r>
-    </w:p>
-    <w:p>
-      <w:pPr>
-        <w:rPr>
-          <w:b/>
-          <w:sz w:val="36"/>
-        </w:rPr>
-      </w:pPr>
-      <w:r>
-        <w:rPr>
-          <w:b/>
-          <w:sz w:val="36"/>
-        </w:rPr>
-        <w:br w:type="page"/>
-      </w:r>
-    </w:p>
-    <w:p>
-      <w:pPr>
-        <w:jc w:val="both"/>
-      </w:pPr>
-      <w:r>
-        <w:rPr>
-          <w:b/>
-          <w:sz w:val="36"/>
-        </w:rPr>
-        <w:lastRenderedPageBreak/>
-        <w:t>3.1</w:t>
+        <w:rPr>
+          <w:sz w:val="24"/>
+        </w:rPr>
+      </w:pPr>
+      <w:r>
+        <w:rPr>
+          <w:sz w:val="24"/>
+        </w:rPr>
+        <w:t>Concernant l’affichage d’une solution, nous avons choisi coté client de mettre 7,5 secondes pour l’animation d’une solution quelconque. En conséquence plus une solution aura de déplacements</w:t>
+      </w:r>
+      <w:r>
+        <w:rPr>
+          <w:sz w:val="24"/>
+        </w:rPr>
+        <w:t xml:space="preserve"> (case par case)</w:t>
+      </w:r>
+      <w:r>
+        <w:rPr>
+          <w:sz w:val="24"/>
+        </w:rPr>
+        <w:t>, plus les robots se déplaceront vite sur le plateau. Cela permet au serveur d’attendre 8 secondes avant de notifier l’utilisateur s’il a accepté ou non une solution directement a la fin de l’animation et d’éviter soit une attente trop longue pour l’utilisateur, soit de recevoir la réponse du serveur avant la fin de l’animation. Avec un autre serveur envoyant directement sa réponse au client, notre client prendrait un retard d’environ huit secondes pour la phase de réflexion. Si aucun utilisateur n’annonce qu’il a trouvé une solution pendant cet intervalle de temps, cela ne posera un problème qu’à l’utilisateur de notre client qui serait pénalisé. En revanche si joueur connecté sur le serveur avec un autre client que le notre annonce qu’il a trouvé une solution pendant cet intervalle de temps, notre client pourrait avoir un comportement indéterminé et ne plus être fonctionnel. Nous n’avons pas pu le tester avec un autre serveur et nous ne savons donc pas comment il réagirait.</w:t>
+      </w:r>
+    </w:p>
+    <w:p>
+      <w:pPr>
+        <w:rPr>
+          <w:b/>
+          <w:sz w:val="36"/>
+        </w:rPr>
+      </w:pPr>
+      <w:r>
+        <w:rPr>
+          <w:b/>
+          <w:sz w:val="36"/>
+        </w:rPr>
+        <w:t>3.</w:t>
+      </w:r>
+      <w:r>
+        <w:rPr>
+          <w:b/>
+          <w:sz w:val="36"/>
+        </w:rPr>
+        <w:t>2</w:t>
       </w:r>
       <w:r>
         <w:t xml:space="preserve"> </w:t>
@@ -1758,22 +1995,52 @@
       <w:pPr>
         <w:ind w:firstLine="708"/>
         <w:jc w:val="both"/>
-      </w:pPr>
-      <w:r>
+        <w:rPr>
+          <w:sz w:val="24"/>
+        </w:rPr>
+      </w:pPr>
+      <w:r>
+        <w:rPr>
+          <w:sz w:val="24"/>
+        </w:rPr>
         <w:t xml:space="preserve">L’architecture du client suit le design pattern </w:t>
       </w:r>
       <w:r>
+        <w:rPr>
+          <w:sz w:val="24"/>
+        </w:rPr>
         <w:t>Modèle-Vue-Contrôleur. J’ai fait</w:t>
       </w:r>
       <w:r>
-        <w:t xml:space="preserve"> ce choix afin de séparer et de simplifier le développement du programme. </w:t>
+        <w:rPr>
+          <w:sz w:val="24"/>
+        </w:rPr>
+        <w:t xml:space="preserve"> ce choix afin de séparer et</w:t>
+      </w:r>
+      <w:r>
+        <w:rPr>
+          <w:sz w:val="24"/>
+        </w:rPr>
+        <w:t xml:space="preserve"> de simplifier le développement de l’application</w:t>
+      </w:r>
+      <w:r>
+        <w:rPr>
+          <w:sz w:val="24"/>
+        </w:rPr>
+        <w:t xml:space="preserve">. </w:t>
       </w:r>
     </w:p>
     <w:p>
       <w:pPr>
         <w:jc w:val="both"/>
-      </w:pPr>
-      <w:r>
+        <w:rPr>
+          <w:sz w:val="24"/>
+        </w:rPr>
+      </w:pPr>
+      <w:r>
+        <w:rPr>
+          <w:sz w:val="24"/>
+        </w:rPr>
         <w:t xml:space="preserve">Le Modèle est représenté par toutes les classes du package rasendeRoboter. Il gère toute la partie logique de l’application : </w:t>
       </w:r>
     </w:p>
@@ -1786,8 +2053,14 @@
         </w:numPr>
         <w:spacing w:after="200" w:line="276" w:lineRule="auto"/>
         <w:jc w:val="both"/>
-      </w:pPr>
-      <w:r>
+        <w:rPr>
+          <w:sz w:val="24"/>
+        </w:rPr>
+      </w:pPr>
+      <w:r>
+        <w:rPr>
+          <w:sz w:val="24"/>
+        </w:rPr>
         <w:t>le plateau de jeu (Plateau.java) est constitué d’un tableau 16x16 de cases (Case.java), d’une énigme (Enigme.java), et d’un ensemble de Points représentant les positions actuelles des robots. Il permet de gérer les déplacements des robots et de positionner les murs du plateau, etc.…</w:t>
       </w:r>
     </w:p>
@@ -1795,14 +2068,26 @@
       <w:pPr>
         <w:pStyle w:val="Paragraphedeliste"/>
         <w:jc w:val="both"/>
-      </w:pPr>
-      <w:r>
+        <w:rPr>
+          <w:sz w:val="24"/>
+        </w:rPr>
+      </w:pPr>
+      <w:r>
+        <w:rPr>
+          <w:sz w:val="24"/>
+        </w:rPr>
         <w:t>Le système de coordonnées utilisé est le suiva</w:t>
       </w:r>
       <w:r>
+        <w:rPr>
+          <w:sz w:val="24"/>
+        </w:rPr>
         <w:t>nt : la case (0,0) représente le</w:t>
       </w:r>
       <w:r>
+        <w:rPr>
+          <w:sz w:val="24"/>
+        </w:rPr>
         <w:t xml:space="preserve"> coin en haut à gauche du plateau, (15,15) représente le coin en bas a droite du plateau, (0,15) représente le coin en haut à droite du plateau et la case (3,7) est située a la quatrième ligne et à la huitième colonne du tableau.</w:t>
       </w:r>
     </w:p>
@@ -1815,30 +2100,55 @@
         </w:numPr>
         <w:spacing w:after="200" w:line="276" w:lineRule="auto"/>
         <w:jc w:val="both"/>
-      </w:pPr>
-      <w:r>
+        <w:rPr>
+          <w:sz w:val="24"/>
+        </w:rPr>
+      </w:pPr>
+      <w:r>
+        <w:rPr>
+          <w:sz w:val="24"/>
+        </w:rPr>
         <w:t xml:space="preserve">les scores des joueurs (Bilan.java) </w:t>
       </w:r>
     </w:p>
     <w:p>
       <w:pPr>
         <w:jc w:val="both"/>
-      </w:pPr>
-      <w:r>
+        <w:rPr>
+          <w:sz w:val="24"/>
+        </w:rPr>
+      </w:pPr>
+      <w:r>
+        <w:rPr>
+          <w:sz w:val="24"/>
+        </w:rPr>
         <w:t>La Vue qui s’occupe d’afficher les différents composants graphique</w:t>
       </w:r>
       <w:r>
+        <w:rPr>
+          <w:sz w:val="24"/>
+        </w:rPr>
         <w:t>s</w:t>
       </w:r>
       <w:r>
+        <w:rPr>
+          <w:sz w:val="24"/>
+        </w:rPr>
         <w:t xml:space="preserve"> pour communiquer avec l’utilisateur est représentée par le fichier Game.fxml présent dans le package application. </w:t>
       </w:r>
     </w:p>
     <w:p>
       <w:pPr>
         <w:jc w:val="both"/>
-      </w:pPr>
-      <w:r>
+        <w:rPr>
+          <w:sz w:val="24"/>
+        </w:rPr>
+      </w:pPr>
+      <w:r>
+        <w:rPr>
+          <w:sz w:val="24"/>
+        </w:rPr>
+        <w:lastRenderedPageBreak/>
         <w:t xml:space="preserve">Le Contrôleur représenté par les classes Client, Outils et Protocole du package application permet d’initialiser l’interface graphique (boutons, champs de saisies) et de calculer sur le modèle les divers événements générés par les interactions de l’utilisateur avec l’interface. Il s’occupe aussi de la communication avec le serveur, d’un coté en traduisant en commandes les actions de l’utilisateur, et de l’autre en réceptionnant les réponses du serveur qui démarreront des calculs sur le modèle et des modifications sur la vue. La classe principale de l’application est la classe Client. </w:t>
       </w:r>
     </w:p>
@@ -1855,36 +2165,189 @@
           <w:b/>
           <w:sz w:val="36"/>
         </w:rPr>
-        <w:t>1.2 Concurrence</w:t>
+        <w:t>3</w:t>
+      </w:r>
+      <w:r>
+        <w:rPr>
+          <w:b/>
+          <w:sz w:val="36"/>
+        </w:rPr>
+        <w:t>.</w:t>
+      </w:r>
+      <w:r>
+        <w:rPr>
+          <w:b/>
+          <w:sz w:val="36"/>
+        </w:rPr>
+        <w:t>3</w:t>
+      </w:r>
+      <w:r>
+        <w:rPr>
+          <w:b/>
+          <w:sz w:val="36"/>
+        </w:rPr>
+        <w:t xml:space="preserve"> Concurrence</w:t>
       </w:r>
     </w:p>
     <w:p>
       <w:pPr>
         <w:ind w:firstLine="708"/>
         <w:jc w:val="both"/>
-      </w:pPr>
-      <w:r>
+        <w:rPr>
+          <w:sz w:val="24"/>
+        </w:rPr>
+      </w:pPr>
+      <w:r>
+        <w:rPr>
+          <w:sz w:val="24"/>
+        </w:rPr>
         <w:t>Le programme nécessite d’exécuter plusieurs taches en parallèle : mettre à jour les éléments de l’</w:t>
       </w:r>
       <w:r>
+        <w:rPr>
+          <w:sz w:val="24"/>
+        </w:rPr>
         <w:t>interface graphique, permettre à</w:t>
       </w:r>
       <w:r>
-        <w:t xml:space="preserve"> l’utilsateur d’interagir avec l’interface à n’importe quel moment, et être en écoute permanente du serveur. J’utilise l’API native de Java ainsi que JavaFX Application thread car l’interface graphique JavaFX n’est pas thread-safe et ne peut être accédée et modifiée que par cette dernière. </w:t>
+        <w:rPr>
+          <w:sz w:val="24"/>
+        </w:rPr>
+        <w:t xml:space="preserve"> l’</w:t>
+      </w:r>
+      <w:r>
+        <w:rPr>
+          <w:sz w:val="24"/>
+        </w:rPr>
+        <w:t>utilisateur</w:t>
+      </w:r>
+      <w:r>
+        <w:rPr>
+          <w:sz w:val="24"/>
+        </w:rPr>
+        <w:t xml:space="preserve"> d’interagir avec l’interface à n’importe quel moment, et être en écoute permanente du serveur. J’utilise l’API native de Java ainsi que JavaFX Application thread car l’interface graphique JavaFX n’est pas thread-safe et ne peut être accédée et modifiée que par cette dernière. </w:t>
       </w:r>
     </w:p>
     <w:p>
       <w:pPr>
         <w:jc w:val="both"/>
-      </w:pPr>
-      <w:r>
-        <w:t xml:space="preserve">Le principal thread de l’application est un Objet héritant de la classe javafx.concurrent.Service, dont le rôle est d’exécuter la javafx.concurrent.Task à l’écoute continue des commandes du serveur. Lors de la réception d’une commande, le traitement de cette commande est effectué dans un thread secondaire. Le traitement des commandes ‘CHAT’, ‘CONNEXION’ et ‘DECONNEXION’ est séparé des autres commandes afin de pouvoir notifier l’utilisateur de la connexion/déconnexion d’un utilisateur ou d’un message reçu à tout moment, surtout lors de l’animation d’une solution qui monopolise l’interface utilisateur. Le traitement des autres commandes s’effectue les unes à la suite des autres </w:t>
-      </w:r>
-      <w:r>
+        <w:rPr>
+          <w:sz w:val="24"/>
+        </w:rPr>
+      </w:pPr>
+      <w:r>
+        <w:rPr>
+          <w:sz w:val="24"/>
+        </w:rPr>
+        <w:t xml:space="preserve">Le principal thread de l’application est un </w:t>
+      </w:r>
+      <w:r>
+        <w:rPr>
+          <w:sz w:val="24"/>
+        </w:rPr>
+        <w:t>o</w:t>
+      </w:r>
+      <w:r>
+        <w:rPr>
+          <w:sz w:val="24"/>
+        </w:rPr>
+        <w:t xml:space="preserve">bjet </w:t>
+      </w:r>
+      <w:r>
+        <w:rPr>
+          <w:sz w:val="24"/>
+        </w:rPr>
+        <w:t xml:space="preserve">Receive (classe interne de Client) </w:t>
+      </w:r>
+      <w:r>
+        <w:rPr>
+          <w:sz w:val="24"/>
+        </w:rPr>
+        <w:t xml:space="preserve">héritant de la classe javafx.concurrent.Service, dont le rôle est d’exécuter la javafx.concurrent.Task à l’écoute continue des commandes du serveur. Lors de la réception d’une commande, le traitement de cette commande est effectué dans un thread secondaire. Le traitement des commandes ‘CHAT’, ‘CONNEXION’ et ‘DECONNEXION’ est séparé des autres commandes afin de pouvoir notifier l’utilisateur de la connexion/déconnexion d’un utilisateur ou d’un message reçu à tout moment, surtout lors de l’animation d’une solution qui </w:t>
+      </w:r>
+      <w:r>
+        <w:rPr>
+          <w:sz w:val="24"/>
+        </w:rPr>
+        <w:t xml:space="preserve">aurait pu </w:t>
+      </w:r>
+      <w:r>
+        <w:rPr>
+          <w:sz w:val="24"/>
+        </w:rPr>
+        <w:t>monopolise</w:t>
+      </w:r>
+      <w:r>
+        <w:rPr>
+          <w:sz w:val="24"/>
+        </w:rPr>
+        <w:t>r</w:t>
+      </w:r>
+      <w:r>
+        <w:rPr>
+          <w:sz w:val="24"/>
+        </w:rPr>
+        <w:t xml:space="preserve"> l’interface utilisateur</w:t>
+      </w:r>
+      <w:r>
+        <w:rPr>
+          <w:sz w:val="24"/>
+        </w:rPr>
+        <w:t>, voir ci-dessous</w:t>
+      </w:r>
+      <w:r>
+        <w:rPr>
+          <w:sz w:val="24"/>
+        </w:rPr>
+        <w:t xml:space="preserve">. Le traitement des autres commandes s’effectue les unes à la suite des autres </w:t>
+      </w:r>
+      <w:r>
+        <w:rPr>
+          <w:sz w:val="24"/>
+        </w:rPr>
         <w:t>grâce</w:t>
       </w:r>
       <w:r>
-        <w:t xml:space="preserve"> à une méthode synchronized afin de s’assurer que la mise-à-jour de l’interface graphique et les différents calculs sur le modèle ne soient pas interrompus par la réception d’une commande du serveur. Enfin les mise-à-jour de l’interface sont toutes effectuées par la méthode runLater de la classe javafx.application.Platform qui permet de ne pas freeze l’application lors des mises à jour.</w:t>
+        <w:rPr>
+          <w:sz w:val="24"/>
+        </w:rPr>
+        <w:t xml:space="preserve"> à une méthode synch</w:t>
+      </w:r>
+      <w:r>
+        <w:rPr>
+          <w:sz w:val="24"/>
+        </w:rPr>
+        <w:t>ronized afin de s’assurer que les</w:t>
+      </w:r>
+      <w:r>
+        <w:rPr>
+          <w:sz w:val="24"/>
+        </w:rPr>
+        <w:t xml:space="preserve"> mise-à-</w:t>
+      </w:r>
+      <w:r>
+        <w:rPr>
+          <w:sz w:val="24"/>
+        </w:rPr>
+        <w:t>jour de l’interface graphique associées aux</w:t>
+      </w:r>
+      <w:r>
+        <w:rPr>
+          <w:sz w:val="24"/>
+        </w:rPr>
+        <w:t xml:space="preserve"> différents calculs sur le modèle </w:t>
+      </w:r>
+      <w:r>
+        <w:rPr>
+          <w:sz w:val="24"/>
+        </w:rPr>
+        <w:t>pour la réception d’une commande du serveur s’exécutent en exclusion mutuelle</w:t>
+      </w:r>
+      <w:r>
+        <w:rPr>
+          <w:sz w:val="24"/>
+        </w:rPr>
+        <w:t>. Enfin les mise-à-jour de l’interface sont toutes effectuées par la méthode runLater de la classe javafx.application.Platform qui permet de ne pas freeze l’application lors des mises à jour.</w:t>
       </w:r>
     </w:p>
     <w:p>
@@ -1896,23 +2359,33 @@
           <w:sz w:val="36"/>
         </w:rPr>
       </w:pPr>
-    </w:p>
-    <w:p>
-      <w:pPr>
-        <w:spacing w:after="200" w:line="276" w:lineRule="auto"/>
-        <w:jc w:val="both"/>
-        <w:rPr>
-          <w:b/>
-          <w:sz w:val="36"/>
-        </w:rPr>
-      </w:pPr>
-      <w:r>
-        <w:rPr>
-          <w:b/>
-          <w:sz w:val="36"/>
-        </w:rPr>
-        <w:lastRenderedPageBreak/>
-        <w:t xml:space="preserve">1.3 </w:t>
+      <w:r>
+        <w:rPr>
+          <w:b/>
+          <w:sz w:val="36"/>
+        </w:rPr>
+        <w:t>3</w:t>
+      </w:r>
+      <w:r>
+        <w:rPr>
+          <w:b/>
+          <w:sz w:val="36"/>
+        </w:rPr>
+        <w:t>.</w:t>
+      </w:r>
+      <w:r>
+        <w:rPr>
+          <w:b/>
+          <w:sz w:val="36"/>
+        </w:rPr>
+        <w:t>4</w:t>
+      </w:r>
+      <w:r>
+        <w:rPr>
+          <w:b/>
+          <w:sz w:val="36"/>
+        </w:rPr>
+        <w:t xml:space="preserve"> </w:t>
       </w:r>
       <w:r>
         <w:rPr>
@@ -1926,9 +2399,27 @@
       <w:pPr>
         <w:ind w:firstLine="708"/>
         <w:jc w:val="both"/>
-      </w:pPr>
-      <w:r>
-        <w:t>Comme spécifié dans le sujet du devoir, la connexion s’appuie sur un protocole TCP sur le port 2016. Celle-ci est effectuée au moyen des java.net.Socket et les lectures et écritures sont réalisées par des canaux tamponnés. Clients et Serveur échangent avec un protocole texte. La version du protocole utilisée est celle présente dans le sujet du devoir du 10.3.16, enrichi de la commande SEND/user/message pour un échange du client vers le serveur, et de la commande CHAT/user/message pour un échange du serveur vers les clients, excepté user l’expéditeur du message. Les données sont transmises vers le serveur en utilisant un PrintStream, crée de façon à ce qu’il flush automatiquement le buffer à chaque écriture. Les lectures sont quant à elles reçues par un BufferedReader avec la méthode readline(), les commandes échangées se terminant toutes par \n. Par sécurité, les différentes commandes sont toutes présentes dans le fichier Protocole.java en tant qu’attributs static final et le programme n’envoie une commande au serveur en n’utilisant uniquement les méthodes static de la classe.</w:t>
+        <w:rPr>
+          <w:sz w:val="24"/>
+        </w:rPr>
+      </w:pPr>
+      <w:r>
+        <w:rPr>
+          <w:sz w:val="24"/>
+        </w:rPr>
+        <w:t>Comme spécifié dans le sujet du devoir, la connexion s’appuie sur un protocole TCP sur le port 2016. Celle-ci est effectuée au moyen des java.net.Socket et les lectures et écritures sont réalisées par des canaux tamponnés. Clients et Serveur échangent avec un protocole texte. La version du protocole utilisée est celle présente dans le sujet du devoir du 10.3.16, enrichi de la commande SEND/user/message pour un échange du client vers le serveur, et de la commande CHAT/user/message pour un échange du serveur vers les clients, excepté user l’expéditeur du message. Les données sont transmises vers le serveur en utilisant un PrintStream, crée de façon à ce qu’il flush automatiquement le buffer à chaque écriture. Les lectures sont quant à elles reçues par un BufferedReader avec la méthode readline(), les commandes échangées se terminant toutes par \n. Par sécurité, les différentes commandes sont toutes présentes dans le fichier Protocole.java en tant qu’attributs static final et le programme n’envoie une commande au serveur en n’utilisant uniquement les méthodes static de la classe</w:t>
+      </w:r>
+      <w:r>
+        <w:rPr>
+          <w:sz w:val="24"/>
+        </w:rPr>
+        <w:t xml:space="preserve"> Protocole</w:t>
+      </w:r>
+      <w:r>
+        <w:rPr>
+          <w:sz w:val="24"/>
+        </w:rPr>
+        <w:t>.</w:t>
       </w:r>
     </w:p>
     <w:p>
@@ -1944,7 +2435,15 @@
           <w:b/>
           <w:sz w:val="36"/>
         </w:rPr>
-        <w:t xml:space="preserve">1.4 </w:t>
+        <w:lastRenderedPageBreak/>
+        <w:t>3.5</w:t>
+      </w:r>
+      <w:r>
+        <w:rPr>
+          <w:b/>
+          <w:sz w:val="36"/>
+        </w:rPr>
+        <w:t xml:space="preserve"> </w:t>
       </w:r>
       <w:r>
         <w:rPr>
@@ -1958,9 +2457,39 @@
       <w:pPr>
         <w:ind w:firstLine="708"/>
         <w:jc w:val="both"/>
-      </w:pPr>
-      <w:r>
-        <w:t>La principale difficulté dans le développement du client a été le développement d’une interface graphique simple, efficace et fluide. En effet j’étais tout d’abord parti pour utiliser la bibliothèque Swing que j’avais déjà eu l’occasion d’utiliser l’année dernière dans les UE de LI314 et LI357, mais n’étant pas satisfait du résultat et du temps perdu à écrire en code Java les quatre composants principaux de l’interface puis de les agencer comme je le souhaitais, je me suis tourné sur la bibliothèque Java FX que je ne connaissais pas. Je suis alors reparti de zéro quand les autres binômes commençaient déjà à tester la connexion Client-serveur. Mais ce fut un mal pour un bien, car le langage FXML m’a permis de construire facilement l’interface graphique, de plus Java FX n’est pas si éloigné de Swing et le résultat obtenu me satisfait. Une fois cette étape réalisée, l’implémentation complète du modèle et du contrôleur fut assez rapide et stressante car il ne me restait plus qu’une semaine et demie pour terminer le client avant la date limite.</w:t>
+        <w:rPr>
+          <w:sz w:val="24"/>
+        </w:rPr>
+      </w:pPr>
+      <w:r>
+        <w:rPr>
+          <w:sz w:val="24"/>
+        </w:rPr>
+        <w:t xml:space="preserve">La principale difficulté dans le développement du client a été le développement d’une interface graphique simple, efficace et fluide. En effet j’étais tout d’abord parti pour utiliser la bibliothèque Swing que j’avais déjà eu l’occasion d’utiliser l’année dernière dans les UE de LI314 et LI357, mais n’étant pas satisfait du résultat et du temps perdu à écrire en code Java les quatre composants principaux de l’interface puis de les agencer comme je le souhaitais, je me suis tourné </w:t>
+      </w:r>
+      <w:r>
+        <w:rPr>
+          <w:sz w:val="24"/>
+        </w:rPr>
+        <w:t>vers</w:t>
+      </w:r>
+      <w:r>
+        <w:rPr>
+          <w:sz w:val="24"/>
+        </w:rPr>
+        <w:t xml:space="preserve"> la bibliothèque Java FX que je ne connaissais pas. Je suis alors reparti de zéro quand les autres binômes commençaient déjà à tester la connexion Client-serveur. Mais ce fut un mal pour un bien, car le langage FXML m’a permis de construire facilement l’interface graphique, de plus Java FX n’est pas si éloigné de Swing et le résultat obtenu me satisfait. Une fois cette étape réalisée, l’implémentation complète du modèle et du contrôleur fut assez rapide et stressante car il ne me restait plus qu’une semaine et demie pour terminer </w:t>
+      </w:r>
+      <w:r>
+        <w:rPr>
+          <w:sz w:val="24"/>
+        </w:rPr>
+        <w:t xml:space="preserve">et debugger </w:t>
+      </w:r>
+      <w:r>
+        <w:rPr>
+          <w:sz w:val="24"/>
+        </w:rPr>
+        <w:t>le client avant la date limite.</w:t>
       </w:r>
     </w:p>
     <w:p>
@@ -1982,8 +2511,8 @@
 </file>
 
 <file path=word/numbering.xml><?xml version="1.0" encoding="utf-8"?>
-<w:numbering xmlns:wpc="http://schemas.microsoft.com/office/word/2010/wordprocessingCanvas" xmlns:cx="http://schemas.microsoft.com/office/drawing/2014/chartex" xmlns:cx1="http://schemas.microsoft.com/office/drawing/2015/9/8/chartex" xmlns:cx2="http://schemas.microsoft.com/office/drawing/2015/10/21/chartex" xmlns:mc="http://schemas.openxmlformats.org/markup-compatibility/2006" xmlns:o="urn:schemas-microsoft-com:office:office" xmlns:r="http://schemas.openxmlformats.org/officeDocument/2006/relationships" xmlns:m="http://schemas.openxmlformats.org/officeDocument/2006/math" xmlns:v="urn:schemas-microsoft-com:vml" xmlns:wp14="http://schemas.microsoft.com/office/word/2010/wordprocessingDrawing" xmlns:wp="http://schemas.openxmlformats.org/drawingml/2006/wordprocessingDrawing" xmlns:w10="urn:schemas-microsoft-com:office:word" xmlns:w="http://schemas.openxmlformats.org/wordprocessingml/2006/main" xmlns:w14="http://schemas.microsoft.com/office/word/2010/wordml" xmlns:w15="http://schemas.microsoft.com/office/word/2012/wordml" xmlns:w16se="http://schemas.microsoft.com/office/word/2015/wordml/symex" xmlns:wpg="http://schemas.microsoft.com/office/word/2010/wordprocessingGroup" xmlns:wpi="http://schemas.microsoft.com/office/word/2010/wordprocessingInk" xmlns:wne="http://schemas.microsoft.com/office/word/2006/wordml" xmlns:wps="http://schemas.microsoft.com/office/word/2010/wordprocessingShape" mc:Ignorable="w14 w15 w16se wp14">
-  <w:abstractNum w:abstractNumId="0" w15:restartNumberingAfterBreak="0">
+<w:numbering xmlns:ve="http://schemas.openxmlformats.org/markup-compatibility/2006" xmlns:o="urn:schemas-microsoft-com:office:office" xmlns:r="http://schemas.openxmlformats.org/officeDocument/2006/relationships" xmlns:m="http://schemas.openxmlformats.org/officeDocument/2006/math" xmlns:v="urn:schemas-microsoft-com:vml" xmlns:wp="http://schemas.openxmlformats.org/drawingml/2006/wordprocessingDrawing" xmlns:w10="urn:schemas-microsoft-com:office:word" xmlns:w="http://schemas.openxmlformats.org/wordprocessingml/2006/main" xmlns:wne="http://schemas.microsoft.com/office/word/2006/wordml">
+  <w:abstractNum w:abstractNumId="0">
     <w:nsid w:val="00DB777F"/>
     <w:multiLevelType w:val="multilevel"/>
     <w:tmpl w:val="246CC02A"/>
@@ -2096,7 +2625,7 @@
       </w:rPr>
     </w:lvl>
   </w:abstractNum>
-  <w:abstractNum w:abstractNumId="1" w15:restartNumberingAfterBreak="0">
+  <w:abstractNum w:abstractNumId="1">
     <w:nsid w:val="1D132459"/>
     <w:multiLevelType w:val="multilevel"/>
     <w:tmpl w:val="56B6064A"/>
@@ -2209,7 +2738,7 @@
       </w:rPr>
     </w:lvl>
   </w:abstractNum>
-  <w:abstractNum w:abstractNumId="2" w15:restartNumberingAfterBreak="0">
+  <w:abstractNum w:abstractNumId="2">
     <w:nsid w:val="334E6A75"/>
     <w:multiLevelType w:val="multilevel"/>
     <w:tmpl w:val="A614F526"/>
@@ -2322,7 +2851,7 @@
       </w:rPr>
     </w:lvl>
   </w:abstractNum>
-  <w:abstractNum w:abstractNumId="3" w15:restartNumberingAfterBreak="0">
+  <w:abstractNum w:abstractNumId="3">
     <w:nsid w:val="43346291"/>
     <w:multiLevelType w:val="multilevel"/>
     <w:tmpl w:val="660EAD94"/>
@@ -2435,7 +2964,7 @@
       </w:rPr>
     </w:lvl>
   </w:abstractNum>
-  <w:abstractNum w:abstractNumId="4" w15:restartNumberingAfterBreak="0">
+  <w:abstractNum w:abstractNumId="4">
     <w:nsid w:val="505C24E1"/>
     <w:multiLevelType w:val="hybridMultilevel"/>
     <w:tmpl w:val="00AE4B3C"/>
@@ -2547,7 +3076,7 @@
       </w:rPr>
     </w:lvl>
   </w:abstractNum>
-  <w:abstractNum w:abstractNumId="5" w15:restartNumberingAfterBreak="0">
+  <w:abstractNum w:abstractNumId="5">
     <w:nsid w:val="677E2CA6"/>
     <w:multiLevelType w:val="multilevel"/>
     <w:tmpl w:val="4FD04D96"/>
@@ -2660,7 +3189,7 @@
       </w:rPr>
     </w:lvl>
   </w:abstractNum>
-  <w:abstractNum w:abstractNumId="6" w15:restartNumberingAfterBreak="0">
+  <w:abstractNum w:abstractNumId="6">
     <w:nsid w:val="67F9798F"/>
     <w:multiLevelType w:val="multilevel"/>
     <w:tmpl w:val="749AC7B6"/>
@@ -2773,7 +3302,7 @@
       </w:rPr>
     </w:lvl>
   </w:abstractNum>
-  <w:abstractNum w:abstractNumId="7" w15:restartNumberingAfterBreak="0">
+  <w:abstractNum w:abstractNumId="7">
     <w:nsid w:val="6F096C23"/>
     <w:multiLevelType w:val="multilevel"/>
     <w:tmpl w:val="A09AAB20"/>
@@ -2914,7 +3443,7 @@
 </file>
 
 <file path=word/styles.xml><?xml version="1.0" encoding="utf-8"?>
-<w:styles xmlns:mc="http://schemas.openxmlformats.org/markup-compatibility/2006" xmlns:r="http://schemas.openxmlformats.org/officeDocument/2006/relationships" xmlns:w="http://schemas.openxmlformats.org/wordprocessingml/2006/main" xmlns:w14="http://schemas.microsoft.com/office/word/2010/wordml" xmlns:w15="http://schemas.microsoft.com/office/word/2012/wordml" xmlns:w16se="http://schemas.microsoft.com/office/word/2015/wordml/symex" mc:Ignorable="w14 w15 w16se">
+<w:styles xmlns:r="http://schemas.openxmlformats.org/officeDocument/2006/relationships" xmlns:w="http://schemas.openxmlformats.org/wordprocessingml/2006/main">
   <w:docDefaults>
     <w:rPrDefault>
       <w:rPr>
@@ -2930,383 +3459,149 @@
       </w:pPr>
     </w:pPrDefault>
   </w:docDefaults>
-  <w:latentStyles w:defLockedState="0" w:defUIPriority="99" w:defSemiHidden="0" w:defUnhideWhenUsed="0" w:defQFormat="0" w:count="372">
-    <w:lsdException w:name="Normal" w:uiPriority="0" w:qFormat="1"/>
-    <w:lsdException w:name="heading 1" w:uiPriority="9" w:qFormat="1"/>
-    <w:lsdException w:name="heading 2" w:semiHidden="1" w:uiPriority="9" w:unhideWhenUsed="1" w:qFormat="1"/>
-    <w:lsdException w:name="heading 3" w:semiHidden="1" w:uiPriority="9" w:unhideWhenUsed="1" w:qFormat="1"/>
-    <w:lsdException w:name="heading 4" w:semiHidden="1" w:uiPriority="9" w:unhideWhenUsed="1" w:qFormat="1"/>
-    <w:lsdException w:name="heading 5" w:semiHidden="1" w:uiPriority="9" w:unhideWhenUsed="1" w:qFormat="1"/>
-    <w:lsdException w:name="heading 6" w:semiHidden="1" w:uiPriority="9" w:unhideWhenUsed="1" w:qFormat="1"/>
-    <w:lsdException w:name="heading 7" w:semiHidden="1" w:uiPriority="9" w:unhideWhenUsed="1" w:qFormat="1"/>
-    <w:lsdException w:name="heading 8" w:semiHidden="1" w:uiPriority="9" w:unhideWhenUsed="1" w:qFormat="1"/>
-    <w:lsdException w:name="heading 9" w:semiHidden="1" w:uiPriority="9" w:unhideWhenUsed="1" w:qFormat="1"/>
-    <w:lsdException w:name="index 1" w:semiHidden="1" w:unhideWhenUsed="1"/>
-    <w:lsdException w:name="index 2" w:semiHidden="1" w:unhideWhenUsed="1"/>
-    <w:lsdException w:name="index 3" w:semiHidden="1" w:unhideWhenUsed="1"/>
-    <w:lsdException w:name="index 4" w:semiHidden="1" w:unhideWhenUsed="1"/>
-    <w:lsdException w:name="index 5" w:semiHidden="1" w:unhideWhenUsed="1"/>
-    <w:lsdException w:name="index 6" w:semiHidden="1" w:unhideWhenUsed="1"/>
-    <w:lsdException w:name="index 7" w:semiHidden="1" w:unhideWhenUsed="1"/>
-    <w:lsdException w:name="index 8" w:semiHidden="1" w:unhideWhenUsed="1"/>
-    <w:lsdException w:name="index 9" w:semiHidden="1" w:unhideWhenUsed="1"/>
-    <w:lsdException w:name="toc 1" w:semiHidden="1" w:uiPriority="39" w:unhideWhenUsed="1"/>
-    <w:lsdException w:name="toc 2" w:semiHidden="1" w:uiPriority="39" w:unhideWhenUsed="1"/>
-    <w:lsdException w:name="toc 3" w:semiHidden="1" w:uiPriority="39" w:unhideWhenUsed="1"/>
-    <w:lsdException w:name="toc 4" w:semiHidden="1" w:uiPriority="39" w:unhideWhenUsed="1"/>
-    <w:lsdException w:name="toc 5" w:semiHidden="1" w:uiPriority="39" w:unhideWhenUsed="1"/>
-    <w:lsdException w:name="toc 6" w:semiHidden="1" w:uiPriority="39" w:unhideWhenUsed="1"/>
-    <w:lsdException w:name="toc 7" w:semiHidden="1" w:uiPriority="39" w:unhideWhenUsed="1"/>
-    <w:lsdException w:name="toc 8" w:semiHidden="1" w:uiPriority="39" w:unhideWhenUsed="1"/>
-    <w:lsdException w:name="toc 9" w:semiHidden="1" w:uiPriority="39" w:unhideWhenUsed="1"/>
-    <w:lsdException w:name="Normal Indent" w:semiHidden="1" w:unhideWhenUsed="1"/>
-    <w:lsdException w:name="footnote text" w:semiHidden="1" w:unhideWhenUsed="1"/>
-    <w:lsdException w:name="annotation text" w:semiHidden="1" w:unhideWhenUsed="1"/>
-    <w:lsdException w:name="header" w:semiHidden="1" w:unhideWhenUsed="1"/>
-    <w:lsdException w:name="footer" w:semiHidden="1" w:unhideWhenUsed="1"/>
-    <w:lsdException w:name="index heading" w:semiHidden="1" w:unhideWhenUsed="1"/>
-    <w:lsdException w:name="caption" w:semiHidden="1" w:uiPriority="35" w:unhideWhenUsed="1" w:qFormat="1"/>
-    <w:lsdException w:name="table of figures" w:semiHidden="1" w:unhideWhenUsed="1"/>
-    <w:lsdException w:name="envelope address" w:semiHidden="1" w:unhideWhenUsed="1"/>
-    <w:lsdException w:name="envelope return" w:semiHidden="1" w:unhideWhenUsed="1"/>
-    <w:lsdException w:name="footnote reference" w:semiHidden="1" w:unhideWhenUsed="1"/>
-    <w:lsdException w:name="annotation reference" w:semiHidden="1" w:unhideWhenUsed="1"/>
-    <w:lsdException w:name="line number" w:semiHidden="1" w:unhideWhenUsed="1"/>
-    <w:lsdException w:name="page number" w:semiHidden="1" w:unhideWhenUsed="1"/>
-    <w:lsdException w:name="endnote reference" w:semiHidden="1" w:unhideWhenUsed="1"/>
-    <w:lsdException w:name="endnote text" w:semiHidden="1" w:unhideWhenUsed="1"/>
-    <w:lsdException w:name="table of authorities" w:semiHidden="1" w:unhideWhenUsed="1"/>
-    <w:lsdException w:name="macro" w:semiHidden="1" w:unhideWhenUsed="1"/>
-    <w:lsdException w:name="toa heading" w:semiHidden="1" w:unhideWhenUsed="1"/>
-    <w:lsdException w:name="List" w:semiHidden="1" w:unhideWhenUsed="1"/>
-    <w:lsdException w:name="List Bullet" w:semiHidden="1" w:unhideWhenUsed="1"/>
-    <w:lsdException w:name="List Number" w:semiHidden="1" w:unhideWhenUsed="1"/>
-    <w:lsdException w:name="List 2" w:semiHidden="1" w:unhideWhenUsed="1"/>
-    <w:lsdException w:name="List 3" w:semiHidden="1" w:unhideWhenUsed="1"/>
-    <w:lsdException w:name="List 4" w:semiHidden="1" w:unhideWhenUsed="1"/>
-    <w:lsdException w:name="List 5" w:semiHidden="1" w:unhideWhenUsed="1"/>
-    <w:lsdException w:name="List Bullet 2" w:semiHidden="1" w:unhideWhenUsed="1"/>
-    <w:lsdException w:name="List Bullet 3" w:semiHidden="1" w:unhideWhenUsed="1"/>
-    <w:lsdException w:name="List Bullet 4" w:semiHidden="1" w:unhideWhenUsed="1"/>
-    <w:lsdException w:name="List Bullet 5" w:semiHidden="1" w:unhideWhenUsed="1"/>
-    <w:lsdException w:name="List Number 2" w:semiHidden="1" w:unhideWhenUsed="1"/>
-    <w:lsdException w:name="List Number 3" w:semiHidden="1" w:unhideWhenUsed="1"/>
-    <w:lsdException w:name="List Number 4" w:semiHidden="1" w:unhideWhenUsed="1"/>
-    <w:lsdException w:name="List Number 5" w:semiHidden="1" w:unhideWhenUsed="1"/>
-    <w:lsdException w:name="Title" w:uiPriority="10" w:qFormat="1"/>
-    <w:lsdException w:name="Closing" w:semiHidden="1" w:unhideWhenUsed="1"/>
-    <w:lsdException w:name="Signature" w:semiHidden="1" w:unhideWhenUsed="1"/>
-    <w:lsdException w:name="Default Paragraph Font" w:semiHidden="1" w:uiPriority="1" w:unhideWhenUsed="1"/>
-    <w:lsdException w:name="Body Text" w:semiHidden="1" w:unhideWhenUsed="1"/>
-    <w:lsdException w:name="Body Text Indent" w:semiHidden="1" w:unhideWhenUsed="1"/>
-    <w:lsdException w:name="List Continue" w:semiHidden="1" w:unhideWhenUsed="1"/>
-    <w:lsdException w:name="List Continue 2" w:semiHidden="1" w:unhideWhenUsed="1"/>
-    <w:lsdException w:name="List Continue 3" w:semiHidden="1" w:unhideWhenUsed="1"/>
-    <w:lsdException w:name="List Continue 4" w:semiHidden="1" w:unhideWhenUsed="1"/>
-    <w:lsdException w:name="List Continue 5" w:semiHidden="1" w:unhideWhenUsed="1"/>
-    <w:lsdException w:name="Message Header" w:semiHidden="1" w:unhideWhenUsed="1"/>
-    <w:lsdException w:name="Subtitle" w:uiPriority="11" w:qFormat="1"/>
-    <w:lsdException w:name="Salutation" w:semiHidden="1" w:unhideWhenUsed="1"/>
-    <w:lsdException w:name="Date" w:semiHidden="1" w:unhideWhenUsed="1"/>
-    <w:lsdException w:name="Body Text First Indent" w:semiHidden="1" w:unhideWhenUsed="1"/>
-    <w:lsdException w:name="Body Text First Indent 2" w:semiHidden="1" w:unhideWhenUsed="1"/>
-    <w:lsdException w:name="Note Heading" w:semiHidden="1" w:unhideWhenUsed="1"/>
-    <w:lsdException w:name="Body Text 2" w:semiHidden="1" w:unhideWhenUsed="1"/>
-    <w:lsdException w:name="Body Text 3" w:semiHidden="1" w:unhideWhenUsed="1"/>
-    <w:lsdException w:name="Body Text Indent 2" w:semiHidden="1" w:unhideWhenUsed="1"/>
-    <w:lsdException w:name="Body Text Indent 3" w:semiHidden="1" w:unhideWhenUsed="1"/>
-    <w:lsdException w:name="Block Text" w:semiHidden="1" w:unhideWhenUsed="1"/>
-    <w:lsdException w:name="Hyperlink" w:semiHidden="1" w:unhideWhenUsed="1"/>
-    <w:lsdException w:name="FollowedHyperlink" w:semiHidden="1" w:unhideWhenUsed="1"/>
-    <w:lsdException w:name="Strong" w:uiPriority="22" w:qFormat="1"/>
-    <w:lsdException w:name="Emphasis" w:uiPriority="20" w:qFormat="1"/>
-    <w:lsdException w:name="Document Map" w:semiHidden="1" w:unhideWhenUsed="1"/>
-    <w:lsdException w:name="Plain Text" w:semiHidden="1" w:unhideWhenUsed="1"/>
-    <w:lsdException w:name="E-mail Signature" w:semiHidden="1" w:unhideWhenUsed="1"/>
-    <w:lsdException w:name="HTML Top of Form" w:semiHidden="1" w:unhideWhenUsed="1"/>
-    <w:lsdException w:name="HTML Bottom of Form" w:semiHidden="1" w:unhideWhenUsed="1"/>
-    <w:lsdException w:name="Normal (Web)" w:semiHidden="1" w:unhideWhenUsed="1"/>
-    <w:lsdException w:name="HTML Acronym" w:semiHidden="1" w:unhideWhenUsed="1"/>
-    <w:lsdException w:name="HTML Address" w:semiHidden="1" w:unhideWhenUsed="1"/>
-    <w:lsdException w:name="HTML Cite" w:semiHidden="1" w:unhideWhenUsed="1"/>
-    <w:lsdException w:name="HTML Code" w:semiHidden="1" w:unhideWhenUsed="1"/>
-    <w:lsdException w:name="HTML Definition" w:semiHidden="1" w:unhideWhenUsed="1"/>
-    <w:lsdException w:name="HTML Keyboard" w:semiHidden="1" w:unhideWhenUsed="1"/>
-    <w:lsdException w:name="HTML Preformatted" w:semiHidden="1" w:unhideWhenUsed="1"/>
-    <w:lsdException w:name="HTML Sample" w:semiHidden="1" w:unhideWhenUsed="1"/>
-    <w:lsdException w:name="HTML Typewriter" w:semiHidden="1" w:unhideWhenUsed="1"/>
-    <w:lsdException w:name="HTML Variable" w:semiHidden="1" w:unhideWhenUsed="1"/>
-    <w:lsdException w:name="Normal Table" w:semiHidden="1" w:unhideWhenUsed="1"/>
-    <w:lsdException w:name="annotation subject" w:semiHidden="1" w:unhideWhenUsed="1"/>
-    <w:lsdException w:name="No List" w:semiHidden="1" w:unhideWhenUsed="1"/>
-    <w:lsdException w:name="Outline List 1" w:semiHidden="1" w:unhideWhenUsed="1"/>
-    <w:lsdException w:name="Outline List 2" w:semiHidden="1" w:unhideWhenUsed="1"/>
-    <w:lsdException w:name="Outline List 3" w:semiHidden="1" w:unhideWhenUsed="1"/>
-    <w:lsdException w:name="Table Simple 1" w:semiHidden="1" w:unhideWhenUsed="1"/>
-    <w:lsdException w:name="Table Simple 2" w:semiHidden="1" w:unhideWhenUsed="1"/>
-    <w:lsdException w:name="Table Simple 3" w:semiHidden="1" w:unhideWhenUsed="1"/>
-    <w:lsdException w:name="Table Classic 1" w:semiHidden="1" w:unhideWhenUsed="1"/>
-    <w:lsdException w:name="Table Classic 2" w:semiHidden="1" w:unhideWhenUsed="1"/>
-    <w:lsdException w:name="Table Classic 3" w:semiHidden="1" w:unhideWhenUsed="1"/>
-    <w:lsdException w:name="Table Classic 4" w:semiHidden="1" w:unhideWhenUsed="1"/>
-    <w:lsdException w:name="Table Colorful 1" w:semiHidden="1" w:unhideWhenUsed="1"/>
-    <w:lsdException w:name="Table Colorful 2" w:semiHidden="1" w:unhideWhenUsed="1"/>
-    <w:lsdException w:name="Table Colorful 3" w:semiHidden="1" w:unhideWhenUsed="1"/>
-    <w:lsdException w:name="Table Columns 1" w:semiHidden="1" w:unhideWhenUsed="1"/>
-    <w:lsdException w:name="Table Columns 2" w:semiHidden="1" w:unhideWhenUsed="1"/>
-    <w:lsdException w:name="Table Columns 3" w:semiHidden="1" w:unhideWhenUsed="1"/>
-    <w:lsdException w:name="Table Columns 4" w:semiHidden="1" w:unhideWhenUsed="1"/>
-    <w:lsdException w:name="Table Columns 5" w:semiHidden="1" w:unhideWhenUsed="1"/>
-    <w:lsdException w:name="Table Grid 1" w:semiHidden="1" w:unhideWhenUsed="1"/>
-    <w:lsdException w:name="Table Grid 2" w:semiHidden="1" w:unhideWhenUsed="1"/>
-    <w:lsdException w:name="Table Grid 3" w:semiHidden="1" w:unhideWhenUsed="1"/>
-    <w:lsdException w:name="Table Grid 4" w:semiHidden="1" w:unhideWhenUsed="1"/>
-    <w:lsdException w:name="Table Grid 5" w:semiHidden="1" w:unhideWhenUsed="1"/>
-    <w:lsdException w:name="Table Grid 6" w:semiHidden="1" w:unhideWhenUsed="1"/>
-    <w:lsdException w:name="Table Grid 7" w:semiHidden="1" w:unhideWhenUsed="1"/>
-    <w:lsdException w:name="Table Grid 8" w:semiHidden="1" w:unhideWhenUsed="1"/>
-    <w:lsdException w:name="Table List 1" w:semiHidden="1" w:unhideWhenUsed="1"/>
-    <w:lsdException w:name="Table List 2" w:semiHidden="1" w:unhideWhenUsed="1"/>
-    <w:lsdException w:name="Table List 3" w:semiHidden="1" w:unhideWhenUsed="1"/>
-    <w:lsdException w:name="Table List 4" w:semiHidden="1" w:unhideWhenUsed="1"/>
-    <w:lsdException w:name="Table List 5" w:semiHidden="1" w:unhideWhenUsed="1"/>
-    <w:lsdException w:name="Table List 6" w:semiHidden="1" w:unhideWhenUsed="1"/>
-    <w:lsdException w:name="Table List 7" w:semiHidden="1" w:unhideWhenUsed="1"/>
-    <w:lsdException w:name="Table List 8" w:semiHidden="1" w:unhideWhenUsed="1"/>
-    <w:lsdException w:name="Table 3D effects 1" w:semiHidden="1" w:unhideWhenUsed="1"/>
-    <w:lsdException w:name="Table 3D effects 2" w:semiHidden="1" w:unhideWhenUsed="1"/>
-    <w:lsdException w:name="Table 3D effects 3" w:semiHidden="1" w:unhideWhenUsed="1"/>
-    <w:lsdException w:name="Table Contemporary" w:semiHidden="1" w:unhideWhenUsed="1"/>
-    <w:lsdException w:name="Table Elegant" w:semiHidden="1" w:unhideWhenUsed="1"/>
-    <w:lsdException w:name="Table Professional" w:semiHidden="1" w:unhideWhenUsed="1"/>
-    <w:lsdException w:name="Table Subtle 1" w:semiHidden="1" w:unhideWhenUsed="1"/>
-    <w:lsdException w:name="Table Subtle 2" w:semiHidden="1" w:unhideWhenUsed="1"/>
-    <w:lsdException w:name="Table Web 1" w:semiHidden="1" w:unhideWhenUsed="1"/>
-    <w:lsdException w:name="Table Web 2" w:semiHidden="1" w:unhideWhenUsed="1"/>
-    <w:lsdException w:name="Table Web 3" w:semiHidden="1" w:unhideWhenUsed="1"/>
-    <w:lsdException w:name="Balloon Text" w:semiHidden="1" w:unhideWhenUsed="1"/>
-    <w:lsdException w:name="Table Grid" w:uiPriority="39"/>
-    <w:lsdException w:name="Table Theme" w:semiHidden="1" w:unhideWhenUsed="1"/>
-    <w:lsdException w:name="Placeholder Text" w:semiHidden="1"/>
-    <w:lsdException w:name="No Spacing" w:uiPriority="1" w:qFormat="1"/>
-    <w:lsdException w:name="Light Shading" w:uiPriority="60"/>
-    <w:lsdException w:name="Light List" w:uiPriority="61"/>
-    <w:lsdException w:name="Light Grid" w:uiPriority="62"/>
-    <w:lsdException w:name="Medium Shading 1" w:uiPriority="63"/>
-    <w:lsdException w:name="Medium Shading 2" w:uiPriority="64"/>
-    <w:lsdException w:name="Medium List 1" w:uiPriority="65"/>
-    <w:lsdException w:name="Medium List 2" w:uiPriority="66"/>
-    <w:lsdException w:name="Medium Grid 1" w:uiPriority="67"/>
-    <w:lsdException w:name="Medium Grid 2" w:uiPriority="68"/>
-    <w:lsdException w:name="Medium Grid 3" w:uiPriority="69"/>
-    <w:lsdException w:name="Dark List" w:uiPriority="70"/>
-    <w:lsdException w:name="Colorful Shading" w:uiPriority="71"/>
-    <w:lsdException w:name="Colorful List" w:uiPriority="72"/>
-    <w:lsdException w:name="Colorful Grid" w:uiPriority="73"/>
-    <w:lsdException w:name="Light Shading Accent 1" w:uiPriority="60"/>
-    <w:lsdException w:name="Light List Accent 1" w:uiPriority="61"/>
-    <w:lsdException w:name="Light Grid Accent 1" w:uiPriority="62"/>
-    <w:lsdException w:name="Medium Shading 1 Accent 1" w:uiPriority="63"/>
-    <w:lsdException w:name="Medium Shading 2 Accent 1" w:uiPriority="64"/>
-    <w:lsdException w:name="Medium List 1 Accent 1" w:uiPriority="65"/>
-    <w:lsdException w:name="Revision" w:semiHidden="1"/>
-    <w:lsdException w:name="List Paragraph" w:uiPriority="34" w:qFormat="1"/>
-    <w:lsdException w:name="Quote" w:uiPriority="29" w:qFormat="1"/>
-    <w:lsdException w:name="Intense Quote" w:uiPriority="30" w:qFormat="1"/>
-    <w:lsdException w:name="Medium List 2 Accent 1" w:uiPriority="66"/>
-    <w:lsdException w:name="Medium Grid 1 Accent 1" w:uiPriority="67"/>
-    <w:lsdException w:name="Medium Grid 2 Accent 1" w:uiPriority="68"/>
-    <w:lsdException w:name="Medium Grid 3 Accent 1" w:uiPriority="69"/>
-    <w:lsdException w:name="Dark List Accent 1" w:uiPriority="70"/>
-    <w:lsdException w:name="Colorful Shading Accent 1" w:uiPriority="71"/>
-    <w:lsdException w:name="Colorful List Accent 1" w:uiPriority="72"/>
-    <w:lsdException w:name="Colorful Grid Accent 1" w:uiPriority="73"/>
-    <w:lsdException w:name="Light Shading Accent 2" w:uiPriority="60"/>
-    <w:lsdException w:name="Light List Accent 2" w:uiPriority="61"/>
-    <w:lsdException w:name="Light Grid Accent 2" w:uiPriority="62"/>
-    <w:lsdException w:name="Medium Shading 1 Accent 2" w:uiPriority="63"/>
-    <w:lsdException w:name="Medium Shading 2 Accent 2" w:uiPriority="64"/>
-    <w:lsdException w:name="Medium List 1 Accent 2" w:uiPriority="65"/>
-    <w:lsdException w:name="Medium List 2 Accent 2" w:uiPriority="66"/>
-    <w:lsdException w:name="Medium Grid 1 Accent 2" w:uiPriority="67"/>
-    <w:lsdException w:name="Medium Grid 2 Accent 2" w:uiPriority="68"/>
-    <w:lsdException w:name="Medium Grid 3 Accent 2" w:uiPriority="69"/>
-    <w:lsdException w:name="Dark List Accent 2" w:uiPriority="70"/>
-    <w:lsdException w:name="Colorful Shading Accent 2" w:uiPriority="71"/>
-    <w:lsdException w:name="Colorful List Accent 2" w:uiPriority="72"/>
-    <w:lsdException w:name="Colorful Grid Accent 2" w:uiPriority="73"/>
-    <w:lsdException w:name="Light Shading Accent 3" w:uiPriority="60"/>
-    <w:lsdException w:name="Light List Accent 3" w:uiPriority="61"/>
-    <w:lsdException w:name="Light Grid Accent 3" w:uiPriority="62"/>
-    <w:lsdException w:name="Medium Shading 1 Accent 3" w:uiPriority="63"/>
-    <w:lsdException w:name="Medium Shading 2 Accent 3" w:uiPriority="64"/>
-    <w:lsdException w:name="Medium List 1 Accent 3" w:uiPriority="65"/>
-    <w:lsdException w:name="Medium List 2 Accent 3" w:uiPriority="66"/>
-    <w:lsdException w:name="Medium Grid 1 Accent 3" w:uiPriority="67"/>
-    <w:lsdException w:name="Medium Grid 2 Accent 3" w:uiPriority="68"/>
-    <w:lsdException w:name="Medium Grid 3 Accent 3" w:uiPriority="69"/>
-    <w:lsdException w:name="Dark List Accent 3" w:uiPriority="70"/>
-    <w:lsdException w:name="Colorful Shading Accent 3" w:uiPriority="71"/>
-    <w:lsdException w:name="Colorful List Accent 3" w:uiPriority="72"/>
-    <w:lsdException w:name="Colorful Grid Accent 3" w:uiPriority="73"/>
-    <w:lsdException w:name="Light Shading Accent 4" w:uiPriority="60"/>
-    <w:lsdException w:name="Light List Accent 4" w:uiPriority="61"/>
-    <w:lsdException w:name="Light Grid Accent 4" w:uiPriority="62"/>
-    <w:lsdException w:name="Medium Shading 1 Accent 4" w:uiPriority="63"/>
-    <w:lsdException w:name="Medium Shading 2 Accent 4" w:uiPriority="64"/>
-    <w:lsdException w:name="Medium List 1 Accent 4" w:uiPriority="65"/>
-    <w:lsdException w:name="Medium List 2 Accent 4" w:uiPriority="66"/>
-    <w:lsdException w:name="Medium Grid 1 Accent 4" w:uiPriority="67"/>
-    <w:lsdException w:name="Medium Grid 2 Accent 4" w:uiPriority="68"/>
-    <w:lsdException w:name="Medium Grid 3 Accent 4" w:uiPriority="69"/>
-    <w:lsdException w:name="Dark List Accent 4" w:uiPriority="70"/>
-    <w:lsdException w:name="Colorful Shading Accent 4" w:uiPriority="71"/>
-    <w:lsdException w:name="Colorful List Accent 4" w:uiPriority="72"/>
-    <w:lsdException w:name="Colorful Grid Accent 4" w:uiPriority="73"/>
-    <w:lsdException w:name="Light Shading Accent 5" w:uiPriority="60"/>
-    <w:lsdException w:name="Light List Accent 5" w:uiPriority="61"/>
-    <w:lsdException w:name="Light Grid Accent 5" w:uiPriority="62"/>
-    <w:lsdException w:name="Medium Shading 1 Accent 5" w:uiPriority="63"/>
-    <w:lsdException w:name="Medium Shading 2 Accent 5" w:uiPriority="64"/>
-    <w:lsdException w:name="Medium List 1 Accent 5" w:uiPriority="65"/>
-    <w:lsdException w:name="Medium List 2 Accent 5" w:uiPriority="66"/>
-    <w:lsdException w:name="Medium Grid 1 Accent 5" w:uiPriority="67"/>
-    <w:lsdException w:name="Medium Grid 2 Accent 5" w:uiPriority="68"/>
-    <w:lsdException w:name="Medium Grid 3 Accent 5" w:uiPriority="69"/>
-    <w:lsdException w:name="Dark List Accent 5" w:uiPriority="70"/>
-    <w:lsdException w:name="Colorful Shading Accent 5" w:uiPriority="71"/>
-    <w:lsdException w:name="Colorful List Accent 5" w:uiPriority="72"/>
-    <w:lsdException w:name="Colorful Grid Accent 5" w:uiPriority="73"/>
-    <w:lsdException w:name="Light Shading Accent 6" w:uiPriority="60"/>
-    <w:lsdException w:name="Light List Accent 6" w:uiPriority="61"/>
-    <w:lsdException w:name="Light Grid Accent 6" w:uiPriority="62"/>
-    <w:lsdException w:name="Medium Shading 1 Accent 6" w:uiPriority="63"/>
-    <w:lsdException w:name="Medium Shading 2 Accent 6" w:uiPriority="64"/>
-    <w:lsdException w:name="Medium List 1 Accent 6" w:uiPriority="65"/>
-    <w:lsdException w:name="Medium List 2 Accent 6" w:uiPriority="66"/>
-    <w:lsdException w:name="Medium Grid 1 Accent 6" w:uiPriority="67"/>
-    <w:lsdException w:name="Medium Grid 2 Accent 6" w:uiPriority="68"/>
-    <w:lsdException w:name="Medium Grid 3 Accent 6" w:uiPriority="69"/>
-    <w:lsdException w:name="Dark List Accent 6" w:uiPriority="70"/>
-    <w:lsdException w:name="Colorful Shading Accent 6" w:uiPriority="71"/>
-    <w:lsdException w:name="Colorful List Accent 6" w:uiPriority="72"/>
-    <w:lsdException w:name="Colorful Grid Accent 6" w:uiPriority="73"/>
-    <w:lsdException w:name="Subtle Emphasis" w:uiPriority="19" w:qFormat="1"/>
-    <w:lsdException w:name="Intense Emphasis" w:uiPriority="21" w:qFormat="1"/>
-    <w:lsdException w:name="Subtle Reference" w:uiPriority="31" w:qFormat="1"/>
-    <w:lsdException w:name="Intense Reference" w:uiPriority="32" w:qFormat="1"/>
-    <w:lsdException w:name="Book Title" w:uiPriority="33" w:qFormat="1"/>
-    <w:lsdException w:name="Bibliography" w:semiHidden="1" w:uiPriority="37" w:unhideWhenUsed="1"/>
-    <w:lsdException w:name="TOC Heading" w:semiHidden="1" w:uiPriority="39" w:unhideWhenUsed="1" w:qFormat="1"/>
-    <w:lsdException w:name="Plain Table 1" w:uiPriority="41"/>
-    <w:lsdException w:name="Plain Table 2" w:uiPriority="42"/>
-    <w:lsdException w:name="Plain Table 3" w:uiPriority="43"/>
-    <w:lsdException w:name="Plain Table 4" w:uiPriority="44"/>
-    <w:lsdException w:name="Plain Table 5" w:uiPriority="45"/>
-    <w:lsdException w:name="Grid Table Light" w:uiPriority="40"/>
-    <w:lsdException w:name="Grid Table 1 Light" w:uiPriority="46"/>
-    <w:lsdException w:name="Grid Table 2" w:uiPriority="47"/>
-    <w:lsdException w:name="Grid Table 3" w:uiPriority="48"/>
-    <w:lsdException w:name="Grid Table 4" w:uiPriority="49"/>
-    <w:lsdException w:name="Grid Table 5 Dark" w:uiPriority="50"/>
-    <w:lsdException w:name="Grid Table 6 Colorful" w:uiPriority="51"/>
-    <w:lsdException w:name="Grid Table 7 Colorful" w:uiPriority="52"/>
-    <w:lsdException w:name="Grid Table 1 Light Accent 1" w:uiPriority="46"/>
-    <w:lsdException w:name="Grid Table 2 Accent 1" w:uiPriority="47"/>
-    <w:lsdException w:name="Grid Table 3 Accent 1" w:uiPriority="48"/>
-    <w:lsdException w:name="Grid Table 4 Accent 1" w:uiPriority="49"/>
-    <w:lsdException w:name="Grid Table 5 Dark Accent 1" w:uiPriority="50"/>
-    <w:lsdException w:name="Grid Table 6 Colorful Accent 1" w:uiPriority="51"/>
-    <w:lsdException w:name="Grid Table 7 Colorful Accent 1" w:uiPriority="52"/>
-    <w:lsdException w:name="Grid Table 1 Light Accent 2" w:uiPriority="46"/>
-    <w:lsdException w:name="Grid Table 2 Accent 2" w:uiPriority="47"/>
-    <w:lsdException w:name="Grid Table 3 Accent 2" w:uiPriority="48"/>
-    <w:lsdException w:name="Grid Table 4 Accent 2" w:uiPriority="49"/>
-    <w:lsdException w:name="Grid Table 5 Dark Accent 2" w:uiPriority="50"/>
-    <w:lsdException w:name="Grid Table 6 Colorful Accent 2" w:uiPriority="51"/>
-    <w:lsdException w:name="Grid Table 7 Colorful Accent 2" w:uiPriority="52"/>
-    <w:lsdException w:name="Grid Table 1 Light Accent 3" w:uiPriority="46"/>
-    <w:lsdException w:name="Grid Table 2 Accent 3" w:uiPriority="47"/>
-    <w:lsdException w:name="Grid Table 3 Accent 3" w:uiPriority="48"/>
-    <w:lsdException w:name="Grid Table 4 Accent 3" w:uiPriority="49"/>
-    <w:lsdException w:name="Grid Table 5 Dark Accent 3" w:uiPriority="50"/>
-    <w:lsdException w:name="Grid Table 6 Colorful Accent 3" w:uiPriority="51"/>
-    <w:lsdException w:name="Grid Table 7 Colorful Accent 3" w:uiPriority="52"/>
-    <w:lsdException w:name="Grid Table 1 Light Accent 4" w:uiPriority="46"/>
-    <w:lsdException w:name="Grid Table 2 Accent 4" w:uiPriority="47"/>
-    <w:lsdException w:name="Grid Table 3 Accent 4" w:uiPriority="48"/>
-    <w:lsdException w:name="Grid Table 4 Accent 4" w:uiPriority="49"/>
-    <w:lsdException w:name="Grid Table 5 Dark Accent 4" w:uiPriority="50"/>
-    <w:lsdException w:name="Grid Table 6 Colorful Accent 4" w:uiPriority="51"/>
-    <w:lsdException w:name="Grid Table 7 Colorful Accent 4" w:uiPriority="52"/>
-    <w:lsdException w:name="Grid Table 1 Light Accent 5" w:uiPriority="46"/>
-    <w:lsdException w:name="Grid Table 2 Accent 5" w:uiPriority="47"/>
-    <w:lsdException w:name="Grid Table 3 Accent 5" w:uiPriority="48"/>
-    <w:lsdException w:name="Grid Table 4 Accent 5" w:uiPriority="49"/>
-    <w:lsdException w:name="Grid Table 5 Dark Accent 5" w:uiPriority="50"/>
-    <w:lsdException w:name="Grid Table 6 Colorful Accent 5" w:uiPriority="51"/>
-    <w:lsdException w:name="Grid Table 7 Colorful Accent 5" w:uiPriority="52"/>
-    <w:lsdException w:name="Grid Table 1 Light Accent 6" w:uiPriority="46"/>
-    <w:lsdException w:name="Grid Table 2 Accent 6" w:uiPriority="47"/>
-    <w:lsdException w:name="Grid Table 3 Accent 6" w:uiPriority="48"/>
-    <w:lsdException w:name="Grid Table 4 Accent 6" w:uiPriority="49"/>
-    <w:lsdException w:name="Grid Table 5 Dark Accent 6" w:uiPriority="50"/>
-    <w:lsdException w:name="Grid Table 6 Colorful Accent 6" w:uiPriority="51"/>
-    <w:lsdException w:name="Grid Table 7 Colorful Accent 6" w:uiPriority="52"/>
-    <w:lsdException w:name="List Table 1 Light" w:uiPriority="46"/>
-    <w:lsdException w:name="List Table 2" w:uiPriority="47"/>
-    <w:lsdException w:name="List Table 3" w:uiPriority="48"/>
-    <w:lsdException w:name="List Table 4" w:uiPriority="49"/>
-    <w:lsdException w:name="List Table 5 Dark" w:uiPriority="50"/>
-    <w:lsdException w:name="List Table 6 Colorful" w:uiPriority="51"/>
-    <w:lsdException w:name="List Table 7 Colorful" w:uiPriority="52"/>
-    <w:lsdException w:name="List Table 1 Light Accent 1" w:uiPriority="46"/>
-    <w:lsdException w:name="List Table 2 Accent 1" w:uiPriority="47"/>
-    <w:lsdException w:name="List Table 3 Accent 1" w:uiPriority="48"/>
-    <w:lsdException w:name="List Table 4 Accent 1" w:uiPriority="49"/>
-    <w:lsdException w:name="List Table 5 Dark Accent 1" w:uiPriority="50"/>
-    <w:lsdException w:name="List Table 6 Colorful Accent 1" w:uiPriority="51"/>
-    <w:lsdException w:name="List Table 7 Colorful Accent 1" w:uiPriority="52"/>
-    <w:lsdException w:name="List Table 1 Light Accent 2" w:uiPriority="46"/>
-    <w:lsdException w:name="List Table 2 Accent 2" w:uiPriority="47"/>
-    <w:lsdException w:name="List Table 3 Accent 2" w:uiPriority="48"/>
-    <w:lsdException w:name="List Table 4 Accent 2" w:uiPriority="49"/>
-    <w:lsdException w:name="List Table 5 Dark Accent 2" w:uiPriority="50"/>
-    <w:lsdException w:name="List Table 6 Colorful Accent 2" w:uiPriority="51"/>
-    <w:lsdException w:name="List Table 7 Colorful Accent 2" w:uiPriority="52"/>
-    <w:lsdException w:name="List Table 1 Light Accent 3" w:uiPriority="46"/>
-    <w:lsdException w:name="List Table 2 Accent 3" w:uiPriority="47"/>
-    <w:lsdException w:name="List Table 3 Accent 3" w:uiPriority="48"/>
-    <w:lsdException w:name="List Table 4 Accent 3" w:uiPriority="49"/>
-    <w:lsdException w:name="List Table 5 Dark Accent 3" w:uiPriority="50"/>
-    <w:lsdException w:name="List Table 6 Colorful Accent 3" w:uiPriority="51"/>
-    <w:lsdException w:name="List Table 7 Colorful Accent 3" w:uiPriority="52"/>
-    <w:lsdException w:name="List Table 1 Light Accent 4" w:uiPriority="46"/>
-    <w:lsdException w:name="List Table 2 Accent 4" w:uiPriority="47"/>
-    <w:lsdException w:name="List Table 3 Accent 4" w:uiPriority="48"/>
-    <w:lsdException w:name="List Table 4 Accent 4" w:uiPriority="49"/>
-    <w:lsdException w:name="List Table 5 Dark Accent 4" w:uiPriority="50"/>
-    <w:lsdException w:name="List Table 6 Colorful Accent 4" w:uiPriority="51"/>
-    <w:lsdException w:name="List Table 7 Colorful Accent 4" w:uiPriority="52"/>
-    <w:lsdException w:name="List Table 1 Light Accent 5" w:uiPriority="46"/>
-    <w:lsdException w:name="List Table 2 Accent 5" w:uiPriority="47"/>
-    <w:lsdException w:name="List Table 3 Accent 5" w:uiPriority="48"/>
-    <w:lsdException w:name="List Table 4 Accent 5" w:uiPriority="49"/>
-    <w:lsdException w:name="List Table 5 Dark Accent 5" w:uiPriority="50"/>
-    <w:lsdException w:name="List Table 6 Colorful Accent 5" w:uiPriority="51"/>
-    <w:lsdException w:name="List Table 7 Colorful Accent 5" w:uiPriority="52"/>
-    <w:lsdException w:name="List Table 1 Light Accent 6" w:uiPriority="46"/>
-    <w:lsdException w:name="List Table 2 Accent 6" w:uiPriority="47"/>
-    <w:lsdException w:name="List Table 3 Accent 6" w:uiPriority="48"/>
-    <w:lsdException w:name="List Table 4 Accent 6" w:uiPriority="49"/>
-    <w:lsdException w:name="List Table 5 Dark Accent 6" w:uiPriority="50"/>
-    <w:lsdException w:name="List Table 6 Colorful Accent 6" w:uiPriority="51"/>
-    <w:lsdException w:name="List Table 7 Colorful Accent 6" w:uiPriority="52"/>
-    <w:lsdException w:name="Mention" w:semiHidden="1" w:unhideWhenUsed="1"/>
+  <w:latentStyles w:defLockedState="0" w:defUIPriority="99" w:defSemiHidden="1" w:defUnhideWhenUsed="1" w:defQFormat="0" w:count="267">
+    <w:lsdException w:name="Normal" w:semiHidden="0" w:uiPriority="0" w:unhideWhenUsed="0" w:qFormat="1"/>
+    <w:lsdException w:name="heading 1" w:semiHidden="0" w:uiPriority="9" w:unhideWhenUsed="0" w:qFormat="1"/>
+    <w:lsdException w:name="heading 2" w:uiPriority="9" w:qFormat="1"/>
+    <w:lsdException w:name="heading 3" w:uiPriority="9" w:qFormat="1"/>
+    <w:lsdException w:name="heading 4" w:uiPriority="9" w:qFormat="1"/>
+    <w:lsdException w:name="heading 5" w:uiPriority="9" w:qFormat="1"/>
+    <w:lsdException w:name="heading 6" w:uiPriority="9" w:qFormat="1"/>
+    <w:lsdException w:name="heading 7" w:uiPriority="9" w:qFormat="1"/>
+    <w:lsdException w:name="heading 8" w:uiPriority="9" w:qFormat="1"/>
+    <w:lsdException w:name="heading 9" w:uiPriority="9" w:qFormat="1"/>
+    <w:lsdException w:name="toc 1" w:uiPriority="39"/>
+    <w:lsdException w:name="toc 2" w:uiPriority="39"/>
+    <w:lsdException w:name="toc 3" w:uiPriority="39"/>
+    <w:lsdException w:name="toc 4" w:uiPriority="39"/>
+    <w:lsdException w:name="toc 5" w:uiPriority="39"/>
+    <w:lsdException w:name="toc 6" w:uiPriority="39"/>
+    <w:lsdException w:name="toc 7" w:uiPriority="39"/>
+    <w:lsdException w:name="toc 8" w:uiPriority="39"/>
+    <w:lsdException w:name="toc 9" w:uiPriority="39"/>
+    <w:lsdException w:name="caption" w:uiPriority="35" w:qFormat="1"/>
+    <w:lsdException w:name="Title" w:semiHidden="0" w:uiPriority="10" w:unhideWhenUsed="0" w:qFormat="1"/>
+    <w:lsdException w:name="Default Paragraph Font" w:uiPriority="1"/>
+    <w:lsdException w:name="Subtitle" w:semiHidden="0" w:uiPriority="11" w:unhideWhenUsed="0" w:qFormat="1"/>
+    <w:lsdException w:name="Strong" w:semiHidden="0" w:uiPriority="22" w:unhideWhenUsed="0" w:qFormat="1"/>
+    <w:lsdException w:name="Emphasis" w:semiHidden="0" w:uiPriority="20" w:unhideWhenUsed="0" w:qFormat="1"/>
+    <w:lsdException w:name="Table Grid" w:semiHidden="0" w:uiPriority="39" w:unhideWhenUsed="0"/>
+    <w:lsdException w:name="Placeholder Text" w:unhideWhenUsed="0"/>
+    <w:lsdException w:name="No Spacing" w:semiHidden="0" w:uiPriority="1" w:unhideWhenUsed="0" w:qFormat="1"/>
+    <w:lsdException w:name="Light Shading" w:semiHidden="0" w:uiPriority="60" w:unhideWhenUsed="0"/>
+    <w:lsdException w:name="Light List" w:semiHidden="0" w:uiPriority="61" w:unhideWhenUsed="0"/>
+    <w:lsdException w:name="Light Grid" w:semiHidden="0" w:uiPriority="62" w:unhideWhenUsed="0"/>
+    <w:lsdException w:name="Medium Shading 1" w:semiHidden="0" w:uiPriority="63" w:unhideWhenUsed="0"/>
+    <w:lsdException w:name="Medium Shading 2" w:semiHidden="0" w:uiPriority="64" w:unhideWhenUsed="0"/>
+    <w:lsdException w:name="Medium List 1" w:semiHidden="0" w:uiPriority="65" w:unhideWhenUsed="0"/>
+    <w:lsdException w:name="Medium List 2" w:semiHidden="0" w:uiPriority="66" w:unhideWhenUsed="0"/>
+    <w:lsdException w:name="Medium Grid 1" w:semiHidden="0" w:uiPriority="67" w:unhideWhenUsed="0"/>
+    <w:lsdException w:name="Medium Grid 2" w:semiHidden="0" w:uiPriority="68" w:unhideWhenUsed="0"/>
+    <w:lsdException w:name="Medium Grid 3" w:semiHidden="0" w:uiPriority="69" w:unhideWhenUsed="0"/>
+    <w:lsdException w:name="Dark List" w:semiHidden="0" w:uiPriority="70" w:unhideWhenUsed="0"/>
+    <w:lsdException w:name="Colorful Shading" w:semiHidden="0" w:uiPriority="71" w:unhideWhenUsed="0"/>
+    <w:lsdException w:name="Colorful List" w:semiHidden="0" w:uiPriority="72" w:unhideWhenUsed="0"/>
+    <w:lsdException w:name="Colorful Grid" w:semiHidden="0" w:uiPriority="73" w:unhideWhenUsed="0"/>
+    <w:lsdException w:name="Light Shading Accent 1" w:semiHidden="0" w:uiPriority="60" w:unhideWhenUsed="0"/>
+    <w:lsdException w:name="Light List Accent 1" w:semiHidden="0" w:uiPriority="61" w:unhideWhenUsed="0"/>
+    <w:lsdException w:name="Light Grid Accent 1" w:semiHidden="0" w:uiPriority="62" w:unhideWhenUsed="0"/>
+    <w:lsdException w:name="Medium Shading 1 Accent 1" w:semiHidden="0" w:uiPriority="63" w:unhideWhenUsed="0"/>
+    <w:lsdException w:name="Medium Shading 2 Accent 1" w:semiHidden="0" w:uiPriority="64" w:unhideWhenUsed="0"/>
+    <w:lsdException w:name="Medium List 1 Accent 1" w:semiHidden="0" w:uiPriority="65" w:unhideWhenUsed="0"/>
+    <w:lsdException w:name="Revision" w:unhideWhenUsed="0"/>
+    <w:lsdException w:name="List Paragraph" w:semiHidden="0" w:uiPriority="34" w:unhideWhenUsed="0" w:qFormat="1"/>
+    <w:lsdException w:name="Quote" w:semiHidden="0" w:uiPriority="29" w:unhideWhenUsed="0" w:qFormat="1"/>
+    <w:lsdException w:name="Intense Quote" w:semiHidden="0" w:uiPriority="30" w:unhideWhenUsed="0" w:qFormat="1"/>
+    <w:lsdException w:name="Medium List 2 Accent 1" w:semiHidden="0" w:uiPriority="66" w:unhideWhenUsed="0"/>
+    <w:lsdException w:name="Medium Grid 1 Accent 1" w:semiHidden="0" w:uiPriority="67" w:unhideWhenUsed="0"/>
+    <w:lsdException w:name="Medium Grid 2 Accent 1" w:semiHidden="0" w:uiPriority="68" w:unhideWhenUsed="0"/>
+    <w:lsdException w:name="Medium Grid 3 Accent 1" w:semiHidden="0" w:uiPriority="69" w:unhideWhenUsed="0"/>
+    <w:lsdException w:name="Dark List Accent 1" w:semiHidden="0" w:uiPriority="70" w:unhideWhenUsed="0"/>
+    <w:lsdException w:name="Colorful Shading Accent 1" w:semiHidden="0" w:uiPriority="71" w:unhideWhenUsed="0"/>
+    <w:lsdException w:name="Colorful List Accent 1" w:semiHidden="0" w:uiPriority="72" w:unhideWhenUsed="0"/>
+    <w:lsdException w:name="Colorful Grid Accent 1" w:semiHidden="0" w:uiPriority="73" w:unhideWhenUsed="0"/>
+    <w:lsdException w:name="Light Shading Accent 2" w:semiHidden="0" w:uiPriority="60" w:unhideWhenUsed="0"/>
+    <w:lsdException w:name="Light List Accent 2" w:semiHidden="0" w:uiPriority="61" w:unhideWhenUsed="0"/>
+    <w:lsdException w:name="Light Grid Accent 2" w:semiHidden="0" w:uiPriority="62" w:unhideWhenUsed="0"/>
+    <w:lsdException w:name="Medium Shading 1 Accent 2" w:semiHidden="0" w:uiPriority="63" w:unhideWhenUsed="0"/>
+    <w:lsdException w:name="Medium Shading 2 Accent 2" w:semiHidden="0" w:uiPriority="64" w:unhideWhenUsed="0"/>
+    <w:lsdException w:name="Medium List 1 Accent 2" w:semiHidden="0" w:uiPriority="65" w:unhideWhenUsed="0"/>
+    <w:lsdException w:name="Medium List 2 Accent 2" w:semiHidden="0" w:uiPriority="66" w:unhideWhenUsed="0"/>
+    <w:lsdException w:name="Medium Grid 1 Accent 2" w:semiHidden="0" w:uiPriority="67" w:unhideWhenUsed="0"/>
+    <w:lsdException w:name="Medium Grid 2 Accent 2" w:semiHidden="0" w:uiPriority="68" w:unhideWhenUsed="0"/>
+    <w:lsdException w:name="Medium Grid 3 Accent 2" w:semiHidden="0" w:uiPriority="69" w:unhideWhenUsed="0"/>
+    <w:lsdException w:name="Dark List Accent 2" w:semiHidden="0" w:uiPriority="70" w:unhideWhenUsed="0"/>
+    <w:lsdException w:name="Colorful Shading Accent 2" w:semiHidden="0" w:uiPriority="71" w:unhideWhenUsed="0"/>
+    <w:lsdException w:name="Colorful List Accent 2" w:semiHidden="0" w:uiPriority="72" w:unhideWhenUsed="0"/>
+    <w:lsdException w:name="Colorful Grid Accent 2" w:semiHidden="0" w:uiPriority="73" w:unhideWhenUsed="0"/>
+    <w:lsdException w:name="Light Shading Accent 3" w:semiHidden="0" w:uiPriority="60" w:unhideWhenUsed="0"/>
+    <w:lsdException w:name="Light List Accent 3" w:semiHidden="0" w:uiPriority="61" w:unhideWhenUsed="0"/>
+    <w:lsdException w:name="Light Grid Accent 3" w:semiHidden="0" w:uiPriority="62" w:unhideWhenUsed="0"/>
+    <w:lsdException w:name="Medium Shading 1 Accent 3" w:semiHidden="0" w:uiPriority="63" w:unhideWhenUsed="0"/>
+    <w:lsdException w:name="Medium Shading 2 Accent 3" w:semiHidden="0" w:uiPriority="64" w:unhideWhenUsed="0"/>
+    <w:lsdException w:name="Medium List 1 Accent 3" w:semiHidden="0" w:uiPriority="65" w:unhideWhenUsed="0"/>
+    <w:lsdException w:name="Medium List 2 Accent 3" w:semiHidden="0" w:uiPriority="66" w:unhideWhenUsed="0"/>
+    <w:lsdException w:name="Medium Grid 1 Accent 3" w:semiHidden="0" w:uiPriority="67" w:unhideWhenUsed="0"/>
+    <w:lsdException w:name="Medium Grid 2 Accent 3" w:semiHidden="0" w:uiPriority="68" w:unhideWhenUsed="0"/>
+    <w:lsdException w:name="Medium Grid 3 Accent 3" w:semiHidden="0" w:uiPriority="69" w:unhideWhenUsed="0"/>
+    <w:lsdException w:name="Dark List Accent 3" w:semiHidden="0" w:uiPriority="70" w:unhideWhenUsed="0"/>
+    <w:lsdException w:name="Colorful Shading Accent 3" w:semiHidden="0" w:uiPriority="71" w:unhideWhenUsed="0"/>
+    <w:lsdException w:name="Colorful List Accent 3" w:semiHidden="0" w:uiPriority="72" w:unhideWhenUsed="0"/>
+    <w:lsdException w:name="Colorful Grid Accent 3" w:semiHidden="0" w:uiPriority="73" w:unhideWhenUsed="0"/>
+    <w:lsdException w:name="Light Shading Accent 4" w:semiHidden="0" w:uiPriority="60" w:unhideWhenUsed="0"/>
+    <w:lsdException w:name="Light List Accent 4" w:semiHidden="0" w:uiPriority="61" w:unhideWhenUsed="0"/>
+    <w:lsdException w:name="Light Grid Accent 4" w:semiHidden="0" w:uiPriority="62" w:unhideWhenUsed="0"/>
+    <w:lsdException w:name="Medium Shading 1 Accent 4" w:semiHidden="0" w:uiPriority="63" w:unhideWhenUsed="0"/>
+    <w:lsdException w:name="Medium Shading 2 Accent 4" w:semiHidden="0" w:uiPriority="64" w:unhideWhenUsed="0"/>
+    <w:lsdException w:name="Medium List 1 Accent 4" w:semiHidden="0" w:uiPriority="65" w:unhideWhenUsed="0"/>
+    <w:lsdException w:name="Medium List 2 Accent 4" w:semiHidden="0" w:uiPriority="66" w:unhideWhenUsed="0"/>
+    <w:lsdException w:name="Medium Grid 1 Accent 4" w:semiHidden="0" w:uiPriority="67" w:unhideWhenUsed="0"/>
+    <w:lsdException w:name="Medium Grid 2 Accent 4" w:semiHidden="0" w:uiPriority="68" w:unhideWhenUsed="0"/>
+    <w:lsdException w:name="Medium Grid 3 Accent 4" w:semiHidden="0" w:uiPriority="69" w:unhideWhenUsed="0"/>
+    <w:lsdException w:name="Dark List Accent 4" w:semiHidden="0" w:uiPriority="70" w:unhideWhenUsed="0"/>
+    <w:lsdException w:name="Colorful Shading Accent 4" w:semiHidden="0" w:uiPriority="71" w:unhideWhenUsed="0"/>
+    <w:lsdException w:name="Colorful List Accent 4" w:semiHidden="0" w:uiPriority="72" w:unhideWhenUsed="0"/>
+    <w:lsdException w:name="Colorful Grid Accent 4" w:semiHidden="0" w:uiPriority="73" w:unhideWhenUsed="0"/>
+    <w:lsdException w:name="Light Shading Accent 5" w:semiHidden="0" w:uiPriority="60" w:unhideWhenUsed="0"/>
+    <w:lsdException w:name="Light List Accent 5" w:semiHidden="0" w:uiPriority="61" w:unhideWhenUsed="0"/>
+    <w:lsdException w:name="Light Grid Accent 5" w:semiHidden="0" w:uiPriority="62" w:unhideWhenUsed="0"/>
+    <w:lsdException w:name="Medium Shading 1 Accent 5" w:semiHidden="0" w:uiPriority="63" w:unhideWhenUsed="0"/>
+    <w:lsdException w:name="Medium Shading 2 Accent 5" w:semiHidden="0" w:uiPriority="64" w:unhideWhenUsed="0"/>
+    <w:lsdException w:name="Medium List 1 Accent 5" w:semiHidden="0" w:uiPriority="65" w:unhideWhenUsed="0"/>
+    <w:lsdException w:name="Medium List 2 Accent 5" w:semiHidden="0" w:uiPriority="66" w:unhideWhenUsed="0"/>
+    <w:lsdException w:name="Medium Grid 1 Accent 5" w:semiHidden="0" w:uiPriority="67" w:unhideWhenUsed="0"/>
+    <w:lsdException w:name="Medium Grid 2 Accent 5" w:semiHidden="0" w:uiPriority="68" w:unhideWhenUsed="0"/>
+    <w:lsdException w:name="Medium Grid 3 Accent 5" w:semiHidden="0" w:uiPriority="69" w:unhideWhenUsed="0"/>
+    <w:lsdException w:name="Dark List Accent 5" w:semiHidden="0" w:uiPriority="70" w:unhideWhenUsed="0"/>
+    <w:lsdException w:name="Colorful Shading Accent 5" w:semiHidden="0" w:uiPriority="71" w:unhideWhenUsed="0"/>
+    <w:lsdException w:name="Colorful List Accent 5" w:semiHidden="0" w:uiPriority="72" w:unhideWhenUsed="0"/>
+    <w:lsdException w:name="Colorful Grid Accent 5" w:semiHidden="0" w:uiPriority="73" w:unhideWhenUsed="0"/>
+    <w:lsdException w:name="Light Shading Accent 6" w:semiHidden="0" w:uiPriority="60" w:unhideWhenUsed="0"/>
+    <w:lsdException w:name="Light List Accent 6" w:semiHidden="0" w:uiPriority="61" w:unhideWhenUsed="0"/>
+    <w:lsdException w:name="Light Grid Accent 6" w:semiHidden="0" w:uiPriority="62" w:unhideWhenUsed="0"/>
+    <w:lsdException w:name="Medium Shading 1 Accent 6" w:semiHidden="0" w:uiPriority="63" w:unhideWhenUsed="0"/>
+    <w:lsdException w:name="Medium Shading 2 Accent 6" w:semiHidden="0" w:uiPriority="64" w:unhideWhenUsed="0"/>
+    <w:lsdException w:name="Medium List 1 Accent 6" w:semiHidden="0" w:uiPriority="65" w:unhideWhenUsed="0"/>
+    <w:lsdException w:name="Medium List 2 Accent 6" w:semiHidden="0" w:uiPriority="66" w:unhideWhenUsed="0"/>
+    <w:lsdException w:name="Medium Grid 1 Accent 6" w:semiHidden="0" w:uiPriority="67" w:unhideWhenUsed="0"/>
+    <w:lsdException w:name="Medium Grid 2 Accent 6" w:semiHidden="0" w:uiPriority="68" w:unhideWhenUsed="0"/>
+    <w:lsdException w:name="Medium Grid 3 Accent 6" w:semiHidden="0" w:uiPriority="69" w:unhideWhenUsed="0"/>
+    <w:lsdException w:name="Dark List Accent 6" w:semiHidden="0" w:uiPriority="70" w:unhideWhenUsed="0"/>
+    <w:lsdException w:name="Colorful Shading Accent 6" w:semiHidden="0" w:uiPriority="71" w:unhideWhenUsed="0"/>
+    <w:lsdException w:name="Colorful List Accent 6" w:semiHidden="0" w:uiPriority="72" w:unhideWhenUsed="0"/>
+    <w:lsdException w:name="Colorful Grid Accent 6" w:semiHidden="0" w:uiPriority="73" w:unhideWhenUsed="0"/>
+    <w:lsdException w:name="Subtle Emphasis" w:semiHidden="0" w:uiPriority="19" w:unhideWhenUsed="0" w:qFormat="1"/>
+    <w:lsdException w:name="Intense Emphasis" w:semiHidden="0" w:uiPriority="21" w:unhideWhenUsed="0" w:qFormat="1"/>
+    <w:lsdException w:name="Subtle Reference" w:semiHidden="0" w:uiPriority="31" w:unhideWhenUsed="0" w:qFormat="1"/>
+    <w:lsdException w:name="Intense Reference" w:semiHidden="0" w:uiPriority="32" w:unhideWhenUsed="0" w:qFormat="1"/>
+    <w:lsdException w:name="Book Title" w:semiHidden="0" w:uiPriority="33" w:unhideWhenUsed="0" w:qFormat="1"/>
+    <w:lsdException w:name="Bibliography" w:uiPriority="37"/>
+    <w:lsdException w:name="TOC Heading" w:uiPriority="39" w:qFormat="1"/>
   </w:latentStyles>
   <w:style w:type="paragraph" w:default="1" w:styleId="Normal">
     <w:name w:val="Normal"/>
     <w:qFormat/>
+    <w:rsid w:val="003B24F7"/>
   </w:style>
   <w:style w:type="character" w:default="1" w:styleId="Policepardfaut">
     <w:name w:val="Default Paragraph Font"/>
@@ -3319,6 +3614,7 @@
     <w:uiPriority w:val="99"/>
     <w:semiHidden/>
     <w:unhideWhenUsed/>
+    <w:qFormat/>
     <w:tblPr>
       <w:tblInd w:w="0" w:type="dxa"/>
       <w:tblCellMar>
@@ -3392,7 +3688,7 @@
     </a:clrScheme>
     <a:fontScheme name="Office">
       <a:majorFont>
-        <a:latin typeface="Calibri Light" panose="020F0302020204030204"/>
+        <a:latin typeface="Calibri Light"/>
         <a:ea typeface=""/>
         <a:cs typeface=""/>
         <a:font script="Jpan" typeface="游ゴシック Light"/>
@@ -3427,7 +3723,7 @@
         <a:font script="Geor" typeface="Sylfaen"/>
       </a:majorFont>
       <a:minorFont>
-        <a:latin typeface="Calibri" panose="020F0502020204030204"/>
+        <a:latin typeface="Calibri"/>
         <a:ea typeface=""/>
         <a:cs typeface=""/>
         <a:font script="Jpan" typeface="游明朝"/>
@@ -3604,7 +3900,7 @@
   <a:extraClrSchemeLst/>
   <a:extLst>
     <a:ext uri="{05A4C25C-085E-4340-85A3-A5531E510DB2}">
-      <thm15:themeFamily xmlns:thm15="http://schemas.microsoft.com/office/thememl/2012/main" name="Office Theme" id="{62F939B6-93AF-4DB8-9C6B-D6C7DFDC589F}" vid="{4A3C46E8-61CC-4603-A589-7422A47A8E4A}"/>
+      <thm15:themeFamily xmlns:thm15="http://schemas.microsoft.com/office/thememl/2012/main" xmlns="" name="Office Theme" id="{62F939B6-93AF-4DB8-9C6B-D6C7DFDC589F}" vid="{4A3C46E8-61CC-4603-A589-7422A47A8E4A}"/>
     </a:ext>
   </a:extLst>
 </a:theme>

</xml_diff>